<commit_message>
Modifiche mockup scenari e layout file
</commit_message>
<xml_diff>
--- a/Problem Statement.docx
+++ b/Problem Statement.docx
@@ -761,11 +761,7 @@
     </w:p>
     <w:p>
       <w:r>
-        <w:t>5 Target enviroment</w:t>
-      </w:r>
-      <w:bookmarkStart w:id="0" w:name="_GoBack"/>
-      <w:r>
-        <w:t>…………………………………………………………</w:t>
+        <w:t>5 Target enviroment…………………………………………………………</w:t>
       </w:r>
       <w:r>
         <w:t>…………………………………………………………………………</w:t>
@@ -793,363 +789,155 @@
         <w:t>……</w:t>
       </w:r>
       <w:r>
-        <w:t>..</w:t>
-      </w:r>
+        <w:t>.</w:t>
+      </w:r>
+      <w:proofErr w:type="gramEnd"/>
+      <w:r>
+        <w:t>.</w:t>
+      </w:r>
+      <w:r>
+        <w:t>…14</w:t>
+      </w:r>
+    </w:p>
+    <w:p>
+      <w:r>
+        <w:t>7 Criteri di accettazione……………………………………………………………………………………………</w:t>
+      </w:r>
+      <w:r>
+        <w:t>……………………</w:t>
+      </w:r>
+      <w:r>
+        <w:t>……………</w:t>
+      </w:r>
+      <w:proofErr w:type="gramStart"/>
       <w:r>
         <w:t>…</w:t>
       </w:r>
+      <w:r>
+        <w:t>….</w:t>
+      </w:r>
       <w:proofErr w:type="gramEnd"/>
       <w:r>
         <w:t>14</w:t>
       </w:r>
     </w:p>
     <w:p>
-      <w:r>
-        <w:t>7 Criteri di accettazione……………………………………………………………………………………………</w:t>
-      </w:r>
-      <w:r>
-        <w:t>……………………</w:t>
-      </w:r>
-      <w:r>
-        <w:t>……………</w:t>
-      </w:r>
-      <w:proofErr w:type="gramStart"/>
-      <w:r>
-        <w:t>…</w:t>
-      </w:r>
-      <w:r>
-        <w:t>….</w:t>
-      </w:r>
-      <w:proofErr w:type="gramEnd"/>
-      <w:r>
-        <w:t>14</w:t>
-      </w:r>
-    </w:p>
-    <w:bookmarkEnd w:id="0"/>
-    <w:p>
-      <w:pPr>
-        <w:rPr>
-          <w:sz w:val="24"/>
-        </w:rPr>
-      </w:pPr>
-    </w:p>
-    <w:p>
-      <w:pPr>
-        <w:rPr>
-          <w:sz w:val="24"/>
-        </w:rPr>
-      </w:pPr>
-    </w:p>
-    <w:p>
-      <w:pPr>
-        <w:rPr>
-          <w:sz w:val="24"/>
-        </w:rPr>
-      </w:pPr>
-    </w:p>
-    <w:p>
-      <w:pPr>
-        <w:rPr>
-          <w:sz w:val="24"/>
-        </w:rPr>
-      </w:pPr>
-    </w:p>
-    <w:p>
-      <w:pPr>
-        <w:rPr>
-          <w:sz w:val="24"/>
-        </w:rPr>
-      </w:pPr>
-    </w:p>
-    <w:p>
-      <w:pPr>
-        <w:rPr>
-          <w:sz w:val="24"/>
-        </w:rPr>
-      </w:pPr>
-    </w:p>
-    <w:p>
-      <w:pPr>
-        <w:rPr>
-          <w:sz w:val="24"/>
-        </w:rPr>
-      </w:pPr>
-    </w:p>
-    <w:p>
-      <w:pPr>
-        <w:rPr>
-          <w:sz w:val="24"/>
-        </w:rPr>
-      </w:pPr>
-    </w:p>
-    <w:p>
-      <w:pPr>
-        <w:rPr>
-          <w:sz w:val="24"/>
-        </w:rPr>
-      </w:pPr>
-    </w:p>
-    <w:p>
-      <w:pPr>
-        <w:rPr>
-          <w:sz w:val="24"/>
-        </w:rPr>
-      </w:pPr>
-    </w:p>
-    <w:p>
-      <w:pPr>
-        <w:rPr>
-          <w:sz w:val="24"/>
-        </w:rPr>
-      </w:pPr>
-    </w:p>
-    <w:p>
-      <w:pPr>
-        <w:rPr>
-          <w:sz w:val="24"/>
-        </w:rPr>
-      </w:pPr>
-    </w:p>
-    <w:p>
-      <w:pPr>
-        <w:rPr>
-          <w:sz w:val="24"/>
-        </w:rPr>
-      </w:pPr>
-    </w:p>
-    <w:p>
-      <w:pPr>
-        <w:rPr>
-          <w:sz w:val="24"/>
-        </w:rPr>
-      </w:pPr>
-    </w:p>
-    <w:p>
-      <w:pPr>
-        <w:rPr>
-          <w:sz w:val="24"/>
-        </w:rPr>
-      </w:pPr>
-    </w:p>
-    <w:p>
-      <w:pPr>
-        <w:rPr>
-          <w:sz w:val="24"/>
-        </w:rPr>
-      </w:pPr>
-    </w:p>
-    <w:p>
-      <w:pPr>
-        <w:rPr>
-          <w:sz w:val="24"/>
-        </w:rPr>
-      </w:pPr>
-    </w:p>
-    <w:p>
-      <w:pPr>
-        <w:rPr>
-          <w:sz w:val="24"/>
-        </w:rPr>
-      </w:pPr>
-    </w:p>
-    <w:p>
-      <w:pPr>
-        <w:rPr>
-          <w:sz w:val="24"/>
-        </w:rPr>
-      </w:pPr>
-    </w:p>
-    <w:p>
-      <w:pPr>
-        <w:rPr>
-          <w:sz w:val="24"/>
-        </w:rPr>
-      </w:pPr>
-    </w:p>
-    <w:p>
-      <w:pPr>
-        <w:rPr>
-          <w:sz w:val="24"/>
-        </w:rPr>
-      </w:pPr>
-    </w:p>
-    <w:p>
-      <w:pPr>
-        <w:rPr>
-          <w:sz w:val="24"/>
-        </w:rPr>
-      </w:pPr>
-    </w:p>
-    <w:p>
-      <w:pPr>
-        <w:pStyle w:val="Paragrafoelenco"/>
-        <w:numPr>
-          <w:ilvl w:val="0"/>
-          <w:numId w:val="1"/>
-        </w:numPr>
-        <w:ind w:left="0"/>
-        <w:rPr>
-          <w:b/>
-          <w:sz w:val="36"/>
-        </w:rPr>
-      </w:pPr>
-      <w:r>
-        <w:rPr>
-          <w:b/>
-          <w:sz w:val="36"/>
-        </w:rPr>
-        <w:t>Problem Statement</w:t>
-      </w:r>
-    </w:p>
-    <w:p>
-      <w:pPr>
-        <w:pStyle w:val="Paragrafoelenco"/>
-        <w:ind w:left="0"/>
-        <w:rPr>
-          <w:b/>
-          <w:sz w:val="36"/>
-        </w:rPr>
-      </w:pPr>
-      <w:r>
-        <w:rPr>
-          <w:b/>
-          <w:sz w:val="36"/>
-        </w:rPr>
-        <w:t>1. Problema</w:t>
-      </w:r>
-    </w:p>
-    <w:p>
-      <w:r>
-        <w:t>“Gocciolatoio” è un web-app con l’obiettivo di ampliare la vendita di un negozio fisico già esistente sul territorio campano (situato in Somma Vesuviana, provincia di Napoli) e portare la vendita al mondo del web. Si tratta di un’enoteca che non si limita alla sola vendita di vini e spumanti ma che ha allargato la sua offerta dando ai clienti la possibilità di acquistare una selezione pregiata di birre artigianali, liquori per poi passare pasta, conserve composte, liquori e cioccolato. Tutti i prodotti che si trovano all’interno del negozio sono stati scelti da esperti in base alla qualità, al prestigio ed al prezzo. L’obiettivo è sempre stato quello di offrire il massimo a tutti gli amanti del genere, a chi ama i piaceri della tavola, agli enofili ed ai golosi, il tutto ad un ottimo prezzo. Dopo un’attenta analisi si è giunti all’idea comune di ampliare la clientela, raggiungendo non solo i territori limitrofi alla piana campana ma tutto il mondo. La strada più ovvia è, quindi, quella di approdare sul web con un sito che raggiunga chi è alla ricerca di eccellenti prodotti enogastronomici, che pubblicizzi i prodotti offerti e che sia diretto e chiaro.</w:t>
-      </w:r>
-      <w:r>
-        <w:t xml:space="preserve"> </w:t>
-      </w:r>
-    </w:p>
-    <w:p>
-      <w:pPr>
-        <w:pStyle w:val="Paragrafoelenco"/>
-        <w:ind w:left="-142"/>
-      </w:pPr>
-    </w:p>
-    <w:p>
-      <w:pPr>
-        <w:pStyle w:val="Paragrafoelenco"/>
-        <w:ind w:left="-142"/>
-      </w:pPr>
-    </w:p>
-    <w:p>
-      <w:pPr>
-        <w:pStyle w:val="Paragrafoelenco"/>
-        <w:ind w:left="-142"/>
-      </w:pPr>
-    </w:p>
-    <w:p>
-      <w:pPr>
-        <w:pStyle w:val="Paragrafoelenco"/>
-        <w:ind w:left="-142"/>
-      </w:pPr>
-    </w:p>
-    <w:p>
-      <w:pPr>
-        <w:pStyle w:val="Paragrafoelenco"/>
-        <w:ind w:left="-142"/>
-      </w:pPr>
-    </w:p>
-    <w:p>
-      <w:pPr>
-        <w:pStyle w:val="Paragrafoelenco"/>
-        <w:ind w:left="-142"/>
-      </w:pPr>
-    </w:p>
-    <w:p>
-      <w:pPr>
-        <w:pStyle w:val="Paragrafoelenco"/>
-        <w:ind w:left="-142"/>
-      </w:pPr>
-    </w:p>
-    <w:p>
-      <w:pPr>
-        <w:pStyle w:val="Paragrafoelenco"/>
-        <w:ind w:left="-142"/>
-      </w:pPr>
-    </w:p>
-    <w:p>
-      <w:pPr>
-        <w:pStyle w:val="Paragrafoelenco"/>
-        <w:ind w:left="-142"/>
-      </w:pPr>
-    </w:p>
-    <w:p>
-      <w:pPr>
-        <w:pStyle w:val="Paragrafoelenco"/>
-        <w:ind w:left="-142"/>
-      </w:pPr>
-    </w:p>
-    <w:p>
-      <w:pPr>
-        <w:pStyle w:val="Paragrafoelenco"/>
-        <w:ind w:left="-142"/>
-      </w:pPr>
-    </w:p>
-    <w:p>
-      <w:pPr>
-        <w:pStyle w:val="Paragrafoelenco"/>
-        <w:ind w:left="-142"/>
-      </w:pPr>
-    </w:p>
-    <w:p>
-      <w:pPr>
-        <w:pStyle w:val="Paragrafoelenco"/>
-        <w:ind w:left="-142"/>
-      </w:pPr>
-    </w:p>
-    <w:p>
-      <w:pPr>
-        <w:pStyle w:val="Paragrafoelenco"/>
-        <w:ind w:left="-142"/>
-      </w:pPr>
-    </w:p>
-    <w:p>
-      <w:pPr>
-        <w:pStyle w:val="Paragrafoelenco"/>
-        <w:ind w:left="-142"/>
-      </w:pPr>
-    </w:p>
-    <w:p>
-      <w:pPr>
-        <w:pStyle w:val="Paragrafoelenco"/>
-        <w:ind w:left="-142"/>
-      </w:pPr>
-    </w:p>
-    <w:p>
-      <w:pPr>
-        <w:pStyle w:val="Paragrafoelenco"/>
-        <w:ind w:left="-142"/>
-      </w:pPr>
-    </w:p>
-    <w:p>
-      <w:pPr>
-        <w:pStyle w:val="Paragrafoelenco"/>
-        <w:ind w:left="-142"/>
-      </w:pPr>
-    </w:p>
-    <w:p>
-      <w:pPr>
-        <w:pStyle w:val="Paragrafoelenco"/>
-        <w:ind w:left="-142"/>
-      </w:pPr>
-    </w:p>
-    <w:p>
-      <w:pPr>
-        <w:pStyle w:val="Paragrafoelenco"/>
-        <w:ind w:left="-142"/>
-      </w:pPr>
-    </w:p>
-    <w:p>
-      <w:pPr>
-        <w:pStyle w:val="Paragrafoelenco"/>
-        <w:ind w:left="-142"/>
+      <w:pPr>
+        <w:rPr>
+          <w:sz w:val="24"/>
+        </w:rPr>
+      </w:pPr>
+    </w:p>
+    <w:p>
+      <w:pPr>
+        <w:rPr>
+          <w:sz w:val="24"/>
+        </w:rPr>
+      </w:pPr>
+    </w:p>
+    <w:p>
+      <w:pPr>
+        <w:rPr>
+          <w:sz w:val="24"/>
+        </w:rPr>
+      </w:pPr>
+    </w:p>
+    <w:p>
+      <w:pPr>
+        <w:rPr>
+          <w:sz w:val="24"/>
+        </w:rPr>
+      </w:pPr>
+    </w:p>
+    <w:p>
+      <w:pPr>
+        <w:rPr>
+          <w:sz w:val="24"/>
+        </w:rPr>
+      </w:pPr>
+    </w:p>
+    <w:p>
+      <w:pPr>
+        <w:rPr>
+          <w:sz w:val="24"/>
+        </w:rPr>
+      </w:pPr>
+    </w:p>
+    <w:p>
+      <w:pPr>
+        <w:rPr>
+          <w:sz w:val="24"/>
+        </w:rPr>
+      </w:pPr>
+    </w:p>
+    <w:p>
+      <w:pPr>
+        <w:rPr>
+          <w:sz w:val="24"/>
+        </w:rPr>
+      </w:pPr>
+    </w:p>
+    <w:p>
+      <w:pPr>
+        <w:rPr>
+          <w:sz w:val="24"/>
+        </w:rPr>
+      </w:pPr>
+    </w:p>
+    <w:p>
+      <w:pPr>
+        <w:rPr>
+          <w:sz w:val="24"/>
+        </w:rPr>
+      </w:pPr>
+    </w:p>
+    <w:p>
+      <w:pPr>
+        <w:rPr>
+          <w:sz w:val="24"/>
+        </w:rPr>
+      </w:pPr>
+    </w:p>
+    <w:p>
+      <w:pPr>
+        <w:rPr>
+          <w:sz w:val="24"/>
+        </w:rPr>
+      </w:pPr>
+    </w:p>
+    <w:p>
+      <w:pPr>
+        <w:rPr>
+          <w:sz w:val="24"/>
+        </w:rPr>
+      </w:pPr>
+    </w:p>
+    <w:p>
+      <w:pPr>
+        <w:rPr>
+          <w:sz w:val="24"/>
+        </w:rPr>
+      </w:pPr>
+    </w:p>
+    <w:p>
+      <w:pPr>
+        <w:rPr>
+          <w:sz w:val="24"/>
+        </w:rPr>
+      </w:pPr>
+    </w:p>
+    <w:p>
+      <w:pPr>
+        <w:rPr>
+          <w:sz w:val="24"/>
+        </w:rPr>
+      </w:pPr>
+    </w:p>
+    <w:p>
+      <w:pPr>
+        <w:rPr>
+          <w:sz w:val="24"/>
+        </w:rPr>
       </w:pPr>
     </w:p>
     <w:p>
@@ -1176,6 +964,308 @@
           <w:lang w:eastAsia="it-IT"/>
         </w:rPr>
         <w:lastRenderedPageBreak/>
+        <mc:AlternateContent>
+          <mc:Choice Requires="wps">
+            <w:drawing>
+              <wp:anchor distT="0" distB="0" distL="114300" distR="114300" simplePos="0" relativeHeight="251674624" behindDoc="0" locked="0" layoutInCell="1" allowOverlap="1" wp14:anchorId="71B9EBBF" wp14:editId="0495FD78">
+                <wp:simplePos x="0" y="0"/>
+                <wp:positionH relativeFrom="column">
+                  <wp:posOffset>-476250</wp:posOffset>
+                </wp:positionH>
+                <wp:positionV relativeFrom="paragraph">
+                  <wp:posOffset>415290</wp:posOffset>
+                </wp:positionV>
+                <wp:extent cx="7077075" cy="19050"/>
+                <wp:effectExtent l="0" t="0" r="28575" b="19050"/>
+                <wp:wrapNone/>
+                <wp:docPr id="19" name="Connettore 1 19"/>
+                <wp:cNvGraphicFramePr/>
+                <a:graphic xmlns:a="http://schemas.openxmlformats.org/drawingml/2006/main">
+                  <a:graphicData uri="http://schemas.microsoft.com/office/word/2010/wordprocessingShape">
+                    <wps:wsp>
+                      <wps:cNvCnPr/>
+                      <wps:spPr>
+                        <a:xfrm>
+                          <a:off x="0" y="0"/>
+                          <a:ext cx="7077075" cy="19050"/>
+                        </a:xfrm>
+                        <a:prstGeom prst="line">
+                          <a:avLst/>
+                        </a:prstGeom>
+                      </wps:spPr>
+                      <wps:style>
+                        <a:lnRef idx="1">
+                          <a:schemeClr val="accent1"/>
+                        </a:lnRef>
+                        <a:fillRef idx="0">
+                          <a:schemeClr val="accent1"/>
+                        </a:fillRef>
+                        <a:effectRef idx="0">
+                          <a:schemeClr val="accent1"/>
+                        </a:effectRef>
+                        <a:fontRef idx="minor">
+                          <a:schemeClr val="tx1"/>
+                        </a:fontRef>
+                      </wps:style>
+                      <wps:bodyPr/>
+                    </wps:wsp>
+                  </a:graphicData>
+                </a:graphic>
+              </wp:anchor>
+            </w:drawing>
+          </mc:Choice>
+          <mc:Fallback>
+            <w:pict>
+              <v:line w14:anchorId="4D67FFAE" id="Connettore 1 19" o:spid="_x0000_s1026" style="position:absolute;z-index:251674624;visibility:visible;mso-wrap-style:square;mso-wrap-distance-left:9pt;mso-wrap-distance-top:0;mso-wrap-distance-right:9pt;mso-wrap-distance-bottom:0;mso-position-horizontal:absolute;mso-position-horizontal-relative:text;mso-position-vertical:absolute;mso-position-vertical-relative:text" from="-37.5pt,32.7pt" to="519.75pt,34.2pt" o:gfxdata="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" strokecolor="#5b9bd5 [3204]" strokeweight=".5pt">
+                <v:stroke joinstyle="miter"/>
+              </v:line>
+            </w:pict>
+          </mc:Fallback>
+        </mc:AlternateContent>
+      </w:r>
+      <w:r>
+        <w:rPr>
+          <w:b/>
+          <w:sz w:val="36"/>
+        </w:rPr>
+        <w:t>1</w:t>
+      </w:r>
+      <w:r>
+        <w:rPr>
+          <w:b/>
+          <w:sz w:val="36"/>
+        </w:rPr>
+        <w:t xml:space="preserve">. </w:t>
+      </w:r>
+      <w:proofErr w:type="spellStart"/>
+      <w:r>
+        <w:rPr>
+          <w:b/>
+          <w:sz w:val="36"/>
+        </w:rPr>
+        <w:t>Problem</w:t>
+      </w:r>
+      <w:proofErr w:type="spellEnd"/>
+      <w:r>
+        <w:rPr>
+          <w:b/>
+          <w:sz w:val="36"/>
+        </w:rPr>
+        <w:t xml:space="preserve"> Statement</w:t>
+      </w:r>
+    </w:p>
+    <w:p>
+      <w:pPr>
+        <w:pStyle w:val="Paragrafoelenco"/>
+        <w:ind w:left="-142"/>
+        <w:rPr>
+          <w:b/>
+          <w:sz w:val="36"/>
+        </w:rPr>
+      </w:pPr>
+    </w:p>
+    <w:p>
+      <w:pPr>
+        <w:pStyle w:val="Paragrafoelenco"/>
+        <w:ind w:left="0"/>
+        <w:rPr>
+          <w:b/>
+          <w:sz w:val="36"/>
+        </w:rPr>
+      </w:pPr>
+      <w:r>
+        <w:rPr>
+          <w:b/>
+          <w:sz w:val="36"/>
+        </w:rPr>
+        <w:t>1. Problema</w:t>
+      </w:r>
+    </w:p>
+    <w:p>
+      <w:r>
+        <w:t>“Gocciolatoio” è un web-app con l’obiettivo di ampliare la vendita di un negozio fisico già esistente sul territorio campano (situato in Somma Vesuviana, provincia di Napoli) e portare la vendita al mondo del web. Si tratta di un’enoteca che non si limita alla sola vendita di vini e spumanti ma che ha allargato la sua offerta dando ai clienti la possibilità di acquistare una selezione pregiata di birre artigianali, liquori per poi passare pasta, conserve composte, liquori e cioccolato. Tutti i prodotti che si trovano all’interno del negozio sono stati scelti da esperti in base alla qualità, al prestigio ed al prezzo. L’obiettivo è sempre stato quello di offrire il massimo a tutti gli amanti del genere, a chi ama i piaceri della tavola, agli enofili ed ai golosi, il tutto ad un ottimo prezzo. Dopo un’attenta analisi si è giunti all’idea comune di ampliare la clientela, raggiungendo non solo i territori limitrofi alla piana campana ma tutto il mondo. La strada più ovvia è, quindi, quella di approdare sul web con un sito che raggiunga chi è alla ricerca di eccellenti prodotti enogastronomici, che pubblicizzi i prodotti offerti e che sia diretto e chiaro.</w:t>
+      </w:r>
+      <w:r>
+        <w:t xml:space="preserve"> </w:t>
+      </w:r>
+    </w:p>
+    <w:p>
+      <w:pPr>
+        <w:pStyle w:val="Paragrafoelenco"/>
+        <w:ind w:left="-142"/>
+      </w:pPr>
+    </w:p>
+    <w:p>
+      <w:pPr>
+        <w:pStyle w:val="Paragrafoelenco"/>
+        <w:ind w:left="-142"/>
+      </w:pPr>
+    </w:p>
+    <w:p>
+      <w:pPr>
+        <w:pStyle w:val="Paragrafoelenco"/>
+        <w:ind w:left="-142"/>
+      </w:pPr>
+    </w:p>
+    <w:p>
+      <w:pPr>
+        <w:pStyle w:val="Paragrafoelenco"/>
+        <w:ind w:left="-142"/>
+      </w:pPr>
+    </w:p>
+    <w:p>
+      <w:pPr>
+        <w:pStyle w:val="Paragrafoelenco"/>
+        <w:ind w:left="-142"/>
+      </w:pPr>
+    </w:p>
+    <w:p>
+      <w:pPr>
+        <w:pStyle w:val="Paragrafoelenco"/>
+        <w:ind w:left="-142"/>
+      </w:pPr>
+    </w:p>
+    <w:p>
+      <w:pPr>
+        <w:pStyle w:val="Paragrafoelenco"/>
+        <w:ind w:left="-142"/>
+      </w:pPr>
+    </w:p>
+    <w:p>
+      <w:pPr>
+        <w:pStyle w:val="Paragrafoelenco"/>
+        <w:ind w:left="-142"/>
+      </w:pPr>
+    </w:p>
+    <w:p>
+      <w:pPr>
+        <w:pStyle w:val="Paragrafoelenco"/>
+        <w:ind w:left="-142"/>
+      </w:pPr>
+    </w:p>
+    <w:p>
+      <w:pPr>
+        <w:pStyle w:val="Paragrafoelenco"/>
+        <w:ind w:left="-142"/>
+      </w:pPr>
+    </w:p>
+    <w:p>
+      <w:pPr>
+        <w:pStyle w:val="Paragrafoelenco"/>
+        <w:ind w:left="-142"/>
+      </w:pPr>
+    </w:p>
+    <w:p>
+      <w:pPr>
+        <w:pStyle w:val="Paragrafoelenco"/>
+        <w:ind w:left="-142"/>
+      </w:pPr>
+    </w:p>
+    <w:p>
+      <w:pPr>
+        <w:pStyle w:val="Paragrafoelenco"/>
+        <w:ind w:left="-142"/>
+      </w:pPr>
+    </w:p>
+    <w:p>
+      <w:pPr>
+        <w:pStyle w:val="Paragrafoelenco"/>
+        <w:ind w:left="-142"/>
+      </w:pPr>
+    </w:p>
+    <w:p>
+      <w:pPr>
+        <w:pStyle w:val="Paragrafoelenco"/>
+        <w:ind w:left="-142"/>
+      </w:pPr>
+    </w:p>
+    <w:p>
+      <w:pPr>
+        <w:pStyle w:val="Paragrafoelenco"/>
+        <w:ind w:left="-142"/>
+      </w:pPr>
+    </w:p>
+    <w:p>
+      <w:pPr>
+        <w:pStyle w:val="Paragrafoelenco"/>
+        <w:ind w:left="-142"/>
+      </w:pPr>
+    </w:p>
+    <w:p>
+      <w:pPr>
+        <w:pStyle w:val="Paragrafoelenco"/>
+        <w:ind w:left="-142"/>
+      </w:pPr>
+    </w:p>
+    <w:p>
+      <w:pPr>
+        <w:pStyle w:val="Paragrafoelenco"/>
+        <w:ind w:left="-142"/>
+      </w:pPr>
+    </w:p>
+    <w:p>
+      <w:pPr>
+        <w:pStyle w:val="Paragrafoelenco"/>
+        <w:ind w:left="-142"/>
+      </w:pPr>
+    </w:p>
+    <w:p>
+      <w:pPr>
+        <w:pStyle w:val="Paragrafoelenco"/>
+        <w:ind w:left="-142"/>
+      </w:pPr>
+    </w:p>
+    <w:p>
+      <w:pPr>
+        <w:rPr>
+          <w:sz w:val="24"/>
+        </w:rPr>
+      </w:pPr>
+    </w:p>
+    <w:p>
+      <w:pPr>
+        <w:rPr>
+          <w:sz w:val="24"/>
+        </w:rPr>
+      </w:pPr>
+    </w:p>
+    <w:p>
+      <w:pPr>
+        <w:rPr>
+          <w:sz w:val="24"/>
+        </w:rPr>
+      </w:pPr>
+    </w:p>
+    <w:p>
+      <w:pPr>
+        <w:rPr>
+          <w:sz w:val="24"/>
+        </w:rPr>
+      </w:pPr>
+    </w:p>
+    <w:p>
+      <w:pPr>
+        <w:rPr>
+          <w:sz w:val="24"/>
+        </w:rPr>
+      </w:pPr>
+    </w:p>
+    <w:p>
+      <w:pPr>
+        <w:pStyle w:val="Paragrafoelenco"/>
+        <w:ind w:left="-142"/>
+        <w:rPr>
+          <w:b/>
+          <w:sz w:val="36"/>
+        </w:rPr>
+      </w:pPr>
+      <w:r>
+        <w:rPr>
+          <w:b/>
+          <w:noProof/>
+          <w:sz w:val="36"/>
+          <w:lang w:eastAsia="it-IT"/>
+        </w:rPr>
         <mc:AlternateContent>
           <mc:Choice Requires="wps">
             <w:drawing>
@@ -1226,7 +1316,7 @@
               </wp:anchor>
             </w:drawing>
           </mc:Choice>
-          <mc:Fallback xmlns:w16se="http://schemas.microsoft.com/office/word/2015/wordml/symex" xmlns:w16="http://schemas.microsoft.com/office/word/2018/wordml" xmlns:w16cid="http://schemas.microsoft.com/office/word/2016/wordml/cid" xmlns:w16cex="http://schemas.microsoft.com/office/word/2018/wordml/cex" xmlns:am3d="http://schemas.microsoft.com/office/drawing/2017/model3d" xmlns:aink="http://schemas.microsoft.com/office/drawing/2016/ink" xmlns:cx8="http://schemas.microsoft.com/office/drawing/2016/5/14/chartex" xmlns:cx7="http://schemas.microsoft.com/office/drawing/2016/5/13/chartex" xmlns:cx6="http://schemas.microsoft.com/office/drawing/2016/5/12/chartex" xmlns:cx5="http://schemas.microsoft.com/office/drawing/2016/5/11/chartex" xmlns:cx4="http://schemas.microsoft.com/office/drawing/2016/5/10/chartex" xmlns:cx3="http://schemas.microsoft.com/office/drawing/2016/5/9/chartex" xmlns:cx2="http://schemas.microsoft.com/office/drawing/2015/10/21/chartex" xmlns:cx1="http://schemas.microsoft.com/office/drawing/2015/9/8/chartex" xmlns:cx="http://schemas.microsoft.com/office/drawing/2014/chartex">
+          <mc:Fallback xmlns:cx="http://schemas.microsoft.com/office/drawing/2014/chartex" xmlns:cx1="http://schemas.microsoft.com/office/drawing/2015/9/8/chartex" xmlns:cx2="http://schemas.microsoft.com/office/drawing/2015/10/21/chartex" xmlns:cx3="http://schemas.microsoft.com/office/drawing/2016/5/9/chartex" xmlns:cx4="http://schemas.microsoft.com/office/drawing/2016/5/10/chartex" xmlns:cx5="http://schemas.microsoft.com/office/drawing/2016/5/11/chartex" xmlns:cx6="http://schemas.microsoft.com/office/drawing/2016/5/12/chartex" xmlns:cx7="http://schemas.microsoft.com/office/drawing/2016/5/13/chartex" xmlns:cx8="http://schemas.microsoft.com/office/drawing/2016/5/14/chartex" xmlns:aink="http://schemas.microsoft.com/office/drawing/2016/ink" xmlns:am3d="http://schemas.microsoft.com/office/drawing/2017/model3d" xmlns:w16cex="http://schemas.microsoft.com/office/word/2018/wordml/cex" xmlns:w16cid="http://schemas.microsoft.com/office/word/2016/wordml/cid" xmlns:w16="http://schemas.microsoft.com/office/word/2018/wordml" xmlns:w16se="http://schemas.microsoft.com/office/word/2015/wordml/symex">
             <w:pict>
               <v:line w14:anchorId="327D2A15" id="Connettore 1 4" o:spid="_x0000_s1026" style="position:absolute;z-index:251661312;visibility:visible;mso-wrap-style:square;mso-wrap-distance-left:9pt;mso-wrap-distance-top:0;mso-wrap-distance-right:9pt;mso-wrap-distance-bottom:0;mso-position-horizontal:absolute;mso-position-horizontal-relative:text;mso-position-vertical:absolute;mso-position-vertical-relative:text" from="-37.5pt,32.7pt" to="519.75pt,34.2pt" o:gfxdata="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" strokecolor="#5b9bd5 [3204]" strokeweight=".5pt">
                 <v:stroke joinstyle="miter"/>
@@ -1520,6 +1610,62 @@
     </w:p>
     <w:p>
       <w:pPr>
+        <w:rPr>
+          <w:sz w:val="24"/>
+        </w:rPr>
+      </w:pPr>
+    </w:p>
+    <w:p>
+      <w:pPr>
+        <w:rPr>
+          <w:sz w:val="24"/>
+        </w:rPr>
+      </w:pPr>
+    </w:p>
+    <w:p>
+      <w:pPr>
+        <w:rPr>
+          <w:sz w:val="24"/>
+        </w:rPr>
+      </w:pPr>
+    </w:p>
+    <w:p>
+      <w:pPr>
+        <w:rPr>
+          <w:sz w:val="24"/>
+        </w:rPr>
+      </w:pPr>
+    </w:p>
+    <w:p>
+      <w:pPr>
+        <w:rPr>
+          <w:sz w:val="24"/>
+        </w:rPr>
+      </w:pPr>
+    </w:p>
+    <w:p>
+      <w:pPr>
+        <w:rPr>
+          <w:sz w:val="24"/>
+        </w:rPr>
+      </w:pPr>
+    </w:p>
+    <w:p>
+      <w:pPr>
+        <w:rPr>
+          <w:sz w:val="24"/>
+        </w:rPr>
+      </w:pPr>
+    </w:p>
+    <w:p>
+      <w:pPr>
+        <w:rPr>
+          <w:sz w:val="24"/>
+        </w:rPr>
+      </w:pPr>
+    </w:p>
+    <w:p>
+      <w:pPr>
         <w:pStyle w:val="Paragrafoelenco"/>
         <w:ind w:left="-142"/>
         <w:rPr>
@@ -1534,6 +1680,7 @@
           <w:sz w:val="36"/>
           <w:lang w:eastAsia="it-IT"/>
         </w:rPr>
+        <w:lastRenderedPageBreak/>
         <mc:AlternateContent>
           <mc:Choice Requires="wps">
             <w:drawing>
@@ -1584,7 +1731,7 @@
               </wp:anchor>
             </w:drawing>
           </mc:Choice>
-          <mc:Fallback xmlns:w16se="http://schemas.microsoft.com/office/word/2015/wordml/symex" xmlns:w16="http://schemas.microsoft.com/office/word/2018/wordml" xmlns:w16cid="http://schemas.microsoft.com/office/word/2016/wordml/cid" xmlns:w16cex="http://schemas.microsoft.com/office/word/2018/wordml/cex" xmlns:am3d="http://schemas.microsoft.com/office/drawing/2017/model3d" xmlns:aink="http://schemas.microsoft.com/office/drawing/2016/ink" xmlns:cx8="http://schemas.microsoft.com/office/drawing/2016/5/14/chartex" xmlns:cx7="http://schemas.microsoft.com/office/drawing/2016/5/13/chartex" xmlns:cx6="http://schemas.microsoft.com/office/drawing/2016/5/12/chartex" xmlns:cx5="http://schemas.microsoft.com/office/drawing/2016/5/11/chartex" xmlns:cx4="http://schemas.microsoft.com/office/drawing/2016/5/10/chartex" xmlns:cx3="http://schemas.microsoft.com/office/drawing/2016/5/9/chartex" xmlns:cx2="http://schemas.microsoft.com/office/drawing/2015/10/21/chartex" xmlns:cx1="http://schemas.microsoft.com/office/drawing/2015/9/8/chartex" xmlns:cx="http://schemas.microsoft.com/office/drawing/2014/chartex">
+          <mc:Fallback xmlns:cx="http://schemas.microsoft.com/office/drawing/2014/chartex" xmlns:cx1="http://schemas.microsoft.com/office/drawing/2015/9/8/chartex" xmlns:cx2="http://schemas.microsoft.com/office/drawing/2015/10/21/chartex" xmlns:cx3="http://schemas.microsoft.com/office/drawing/2016/5/9/chartex" xmlns:cx4="http://schemas.microsoft.com/office/drawing/2016/5/10/chartex" xmlns:cx5="http://schemas.microsoft.com/office/drawing/2016/5/11/chartex" xmlns:cx6="http://schemas.microsoft.com/office/drawing/2016/5/12/chartex" xmlns:cx7="http://schemas.microsoft.com/office/drawing/2016/5/13/chartex" xmlns:cx8="http://schemas.microsoft.com/office/drawing/2016/5/14/chartex" xmlns:aink="http://schemas.microsoft.com/office/drawing/2016/ink" xmlns:am3d="http://schemas.microsoft.com/office/drawing/2017/model3d" xmlns:w16cex="http://schemas.microsoft.com/office/word/2018/wordml/cex" xmlns:w16cid="http://schemas.microsoft.com/office/word/2016/wordml/cid" xmlns:w16="http://schemas.microsoft.com/office/word/2018/wordml" xmlns:w16se="http://schemas.microsoft.com/office/word/2015/wordml/symex">
             <w:pict>
               <v:line w14:anchorId="1813C5B5" id="Connettore 1 6" o:spid="_x0000_s1026" style="position:absolute;z-index:251663360;visibility:visible;mso-wrap-style:square;mso-wrap-distance-left:9pt;mso-wrap-distance-top:0;mso-wrap-distance-right:9pt;mso-wrap-distance-bottom:0;mso-position-horizontal:absolute;mso-position-horizontal-relative:text;mso-position-vertical:absolute;mso-position-vertical-relative:text" from="-38.25pt,28.95pt" to="519pt,30.45pt" o:gfxdata="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" strokecolor="#5b9bd5 [3204]" strokeweight=".5pt">
                 <v:stroke joinstyle="miter"/>
@@ -1751,7 +1898,6 @@
           <w:b/>
           <w:sz w:val="28"/>
         </w:rPr>
-        <w:lastRenderedPageBreak/>
         <w:t xml:space="preserve">Sicurezza </w:t>
       </w:r>
     </w:p>
@@ -2036,112 +2182,6 @@
       <w:pPr>
         <w:pStyle w:val="Paragrafoelenco"/>
         <w:ind w:left="-142"/>
-        <w:rPr>
-          <w:sz w:val="24"/>
-        </w:rPr>
-      </w:pPr>
-    </w:p>
-    <w:p>
-      <w:pPr>
-        <w:pStyle w:val="Paragrafoelenco"/>
-        <w:ind w:left="-142"/>
-        <w:rPr>
-          <w:sz w:val="24"/>
-        </w:rPr>
-      </w:pPr>
-    </w:p>
-    <w:p>
-      <w:pPr>
-        <w:pStyle w:val="Paragrafoelenco"/>
-        <w:ind w:left="-142"/>
-        <w:rPr>
-          <w:sz w:val="24"/>
-        </w:rPr>
-      </w:pPr>
-    </w:p>
-    <w:p>
-      <w:pPr>
-        <w:pStyle w:val="Paragrafoelenco"/>
-        <w:ind w:left="-142"/>
-        <w:rPr>
-          <w:sz w:val="24"/>
-        </w:rPr>
-      </w:pPr>
-    </w:p>
-    <w:p>
-      <w:pPr>
-        <w:pStyle w:val="Paragrafoelenco"/>
-        <w:ind w:left="-142"/>
-        <w:rPr>
-          <w:sz w:val="24"/>
-        </w:rPr>
-      </w:pPr>
-    </w:p>
-    <w:p>
-      <w:pPr>
-        <w:pStyle w:val="Paragrafoelenco"/>
-        <w:ind w:left="-142"/>
-        <w:rPr>
-          <w:sz w:val="24"/>
-        </w:rPr>
-      </w:pPr>
-    </w:p>
-    <w:p>
-      <w:pPr>
-        <w:pStyle w:val="Paragrafoelenco"/>
-        <w:ind w:left="-142"/>
-        <w:rPr>
-          <w:sz w:val="24"/>
-        </w:rPr>
-      </w:pPr>
-    </w:p>
-    <w:p>
-      <w:pPr>
-        <w:pStyle w:val="Paragrafoelenco"/>
-        <w:ind w:left="-142"/>
-        <w:rPr>
-          <w:sz w:val="24"/>
-        </w:rPr>
-      </w:pPr>
-    </w:p>
-    <w:p>
-      <w:pPr>
-        <w:pStyle w:val="Paragrafoelenco"/>
-        <w:ind w:left="-142"/>
-        <w:rPr>
-          <w:sz w:val="24"/>
-        </w:rPr>
-      </w:pPr>
-    </w:p>
-    <w:p>
-      <w:pPr>
-        <w:pStyle w:val="Paragrafoelenco"/>
-        <w:ind w:left="-142"/>
-        <w:rPr>
-          <w:sz w:val="24"/>
-        </w:rPr>
-      </w:pPr>
-    </w:p>
-    <w:p>
-      <w:pPr>
-        <w:pStyle w:val="Paragrafoelenco"/>
-        <w:ind w:left="-142"/>
-        <w:rPr>
-          <w:sz w:val="24"/>
-        </w:rPr>
-      </w:pPr>
-    </w:p>
-    <w:p>
-      <w:pPr>
-        <w:pStyle w:val="Paragrafoelenco"/>
-        <w:ind w:left="-142"/>
-        <w:rPr>
-          <w:sz w:val="24"/>
-        </w:rPr>
-      </w:pPr>
-    </w:p>
-    <w:p>
-      <w:pPr>
         <w:rPr>
           <w:sz w:val="24"/>
         </w:rPr>
@@ -2214,7 +2254,7 @@
               </wp:anchor>
             </w:drawing>
           </mc:Choice>
-          <mc:Fallback xmlns:w16se="http://schemas.microsoft.com/office/word/2015/wordml/symex" xmlns:w16="http://schemas.microsoft.com/office/word/2018/wordml" xmlns:w16cid="http://schemas.microsoft.com/office/word/2016/wordml/cid" xmlns:w16cex="http://schemas.microsoft.com/office/word/2018/wordml/cex" xmlns:am3d="http://schemas.microsoft.com/office/drawing/2017/model3d" xmlns:aink="http://schemas.microsoft.com/office/drawing/2016/ink" xmlns:cx8="http://schemas.microsoft.com/office/drawing/2016/5/14/chartex" xmlns:cx7="http://schemas.microsoft.com/office/drawing/2016/5/13/chartex" xmlns:cx6="http://schemas.microsoft.com/office/drawing/2016/5/12/chartex" xmlns:cx5="http://schemas.microsoft.com/office/drawing/2016/5/11/chartex" xmlns:cx4="http://schemas.microsoft.com/office/drawing/2016/5/10/chartex" xmlns:cx3="http://schemas.microsoft.com/office/drawing/2016/5/9/chartex" xmlns:cx2="http://schemas.microsoft.com/office/drawing/2015/10/21/chartex" xmlns:cx1="http://schemas.microsoft.com/office/drawing/2015/9/8/chartex" xmlns:cx="http://schemas.microsoft.com/office/drawing/2014/chartex">
+          <mc:Fallback xmlns:cx="http://schemas.microsoft.com/office/drawing/2014/chartex" xmlns:cx1="http://schemas.microsoft.com/office/drawing/2015/9/8/chartex" xmlns:cx2="http://schemas.microsoft.com/office/drawing/2015/10/21/chartex" xmlns:cx3="http://schemas.microsoft.com/office/drawing/2016/5/9/chartex" xmlns:cx4="http://schemas.microsoft.com/office/drawing/2016/5/10/chartex" xmlns:cx5="http://schemas.microsoft.com/office/drawing/2016/5/11/chartex" xmlns:cx6="http://schemas.microsoft.com/office/drawing/2016/5/12/chartex" xmlns:cx7="http://schemas.microsoft.com/office/drawing/2016/5/13/chartex" xmlns:cx8="http://schemas.microsoft.com/office/drawing/2016/5/14/chartex" xmlns:aink="http://schemas.microsoft.com/office/drawing/2016/ink" xmlns:am3d="http://schemas.microsoft.com/office/drawing/2017/model3d" xmlns:w16cex="http://schemas.microsoft.com/office/word/2018/wordml/cex" xmlns:w16cid="http://schemas.microsoft.com/office/word/2016/wordml/cid" xmlns:w16="http://schemas.microsoft.com/office/word/2018/wordml" xmlns:w16se="http://schemas.microsoft.com/office/word/2015/wordml/symex">
             <w:pict>
               <v:line w14:anchorId="337BA46A" id="Connettore 1 7" o:spid="_x0000_s1026" style="position:absolute;z-index:251665408;visibility:visible;mso-wrap-style:square;mso-wrap-distance-left:9pt;mso-wrap-distance-top:0;mso-wrap-distance-right:9pt;mso-wrap-distance-bottom:0;mso-position-horizontal:absolute;mso-position-horizontal-relative:text;mso-position-vertical:absolute;mso-position-vertical-relative:text" from="-39.75pt,28.95pt" to="517.5pt,30.45pt" o:gfxdata="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" strokecolor="#5b9bd5 [3204]" strokeweight=".5pt">
                 <v:stroke joinstyle="miter"/>
@@ -2461,7 +2501,7 @@
           <w:sz w:val="24"/>
         </w:rPr>
         <w:pict w14:anchorId="52534CB5">
-          <v:shape id="_x0000_i1026" type="#_x0000_t75" style="width:332.9pt;height:225.35pt">
+          <v:shape id="_x0000_i1026" type="#_x0000_t75" style="width:333pt;height:225.75pt">
             <v:imagedata r:id="rId12" o:title="18 ricerca"/>
           </v:shape>
         </w:pict>
@@ -2563,6 +2603,17 @@
           <w:sz w:val="24"/>
         </w:rPr>
       </w:pPr>
+      <w:r>
+        <w:rPr>
+          <w:noProof/>
+        </w:rPr>
+        <w:pict w14:anchorId="6177CE10">
+          <v:shape id="_x0000_s1035" type="#_x0000_t75" style="position:absolute;margin-left:-27.45pt;margin-top:20.05pt;width:250.2pt;height:180.75pt;z-index:251669504;mso-position-horizontal-relative:text;mso-position-vertical-relative:text;mso-width-relative:page;mso-height-relative:page">
+            <v:imagedata r:id="rId13" o:title="parte 2 prodotto"/>
+            <w10:wrap type="square"/>
+          </v:shape>
+        </w:pict>
+      </w:r>
     </w:p>
     <w:p>
       <w:pPr>
@@ -2578,8 +2629,8 @@
           <w:sz w:val="24"/>
         </w:rPr>
         <w:pict w14:anchorId="18E1D40F">
-          <v:shape id="_x0000_i1027" type="#_x0000_t75" style="width:273.95pt;height:187pt">
-            <v:imagedata r:id="rId13" o:title="8 carrello"/>
+          <v:shape id="_x0000_i1027" type="#_x0000_t75" style="width:273.75pt;height:186.75pt">
+            <v:imagedata r:id="rId14" o:title="8 carrello"/>
           </v:shape>
         </w:pict>
       </w:r>
@@ -2613,6 +2664,12 @@
           <w:sz w:val="24"/>
         </w:rPr>
       </w:pPr>
+      <w:r>
+        <w:rPr>
+          <w:sz w:val="24"/>
+        </w:rPr>
+        <w:t xml:space="preserve">Viene infine mostrata la pagina di Ordine Effettuato. </w:t>
+      </w:r>
     </w:p>
     <w:p>
       <w:pPr>
@@ -2622,6 +2679,160 @@
           <w:sz w:val="24"/>
         </w:rPr>
       </w:pPr>
+      <w:r>
+        <w:rPr>
+          <w:noProof/>
+          <w:sz w:val="24"/>
+          <w:lang w:eastAsia="it-IT"/>
+        </w:rPr>
+        <w:drawing>
+          <wp:anchor distT="0" distB="0" distL="114300" distR="114300" simplePos="0" relativeHeight="251667456" behindDoc="1" locked="0" layoutInCell="1" allowOverlap="1" wp14:anchorId="691206B5" wp14:editId="075123F8">
+            <wp:simplePos x="0" y="0"/>
+            <wp:positionH relativeFrom="margin">
+              <wp:posOffset>3080385</wp:posOffset>
+            </wp:positionH>
+            <wp:positionV relativeFrom="paragraph">
+              <wp:posOffset>414020</wp:posOffset>
+            </wp:positionV>
+            <wp:extent cx="3371850" cy="2317750"/>
+            <wp:effectExtent l="0" t="0" r="0" b="6350"/>
+            <wp:wrapTight wrapText="bothSides">
+              <wp:wrapPolygon edited="0">
+                <wp:start x="0" y="0"/>
+                <wp:lineTo x="0" y="21482"/>
+                <wp:lineTo x="21478" y="21482"/>
+                <wp:lineTo x="21478" y="0"/>
+                <wp:lineTo x="0" y="0"/>
+              </wp:wrapPolygon>
+            </wp:wrapTight>
+            <wp:docPr id="13" name="Immagine 13" descr="C:\Users\dimy1\AppData\Local\Microsoft\Windows\INetCache\Content.Word\parte 2 grazie.jpg"/>
+            <wp:cNvGraphicFramePr>
+              <a:graphicFrameLocks xmlns:a="http://schemas.openxmlformats.org/drawingml/2006/main" noChangeAspect="1"/>
+            </wp:cNvGraphicFramePr>
+            <a:graphic xmlns:a="http://schemas.openxmlformats.org/drawingml/2006/main">
+              <a:graphicData uri="http://schemas.openxmlformats.org/drawingml/2006/picture">
+                <pic:pic xmlns:pic="http://schemas.openxmlformats.org/drawingml/2006/picture">
+                  <pic:nvPicPr>
+                    <pic:cNvPr id="0" name="Picture 23" descr="C:\Users\dimy1\AppData\Local\Microsoft\Windows\INetCache\Content.Word\parte 2 grazie.jpg"/>
+                    <pic:cNvPicPr>
+                      <a:picLocks noChangeAspect="1" noChangeArrowheads="1"/>
+                    </pic:cNvPicPr>
+                  </pic:nvPicPr>
+                  <pic:blipFill>
+                    <a:blip r:embed="rId15" cstate="print">
+                      <a:extLst>
+                        <a:ext uri="{28A0092B-C50C-407E-A947-70E740481C1C}">
+                          <a14:useLocalDpi xmlns:a14="http://schemas.microsoft.com/office/drawing/2010/main" val="0"/>
+                        </a:ext>
+                      </a:extLst>
+                    </a:blip>
+                    <a:srcRect/>
+                    <a:stretch>
+                      <a:fillRect/>
+                    </a:stretch>
+                  </pic:blipFill>
+                  <pic:spPr bwMode="auto">
+                    <a:xfrm>
+                      <a:off x="0" y="0"/>
+                      <a:ext cx="3371850" cy="2317750"/>
+                    </a:xfrm>
+                    <a:prstGeom prst="rect">
+                      <a:avLst/>
+                    </a:prstGeom>
+                    <a:noFill/>
+                    <a:ln>
+                      <a:noFill/>
+                    </a:ln>
+                  </pic:spPr>
+                </pic:pic>
+              </a:graphicData>
+            </a:graphic>
+            <wp14:sizeRelH relativeFrom="margin">
+              <wp14:pctWidth>0</wp14:pctWidth>
+            </wp14:sizeRelH>
+            <wp14:sizeRelV relativeFrom="margin">
+              <wp14:pctHeight>0</wp14:pctHeight>
+            </wp14:sizeRelV>
+          </wp:anchor>
+        </w:drawing>
+      </w:r>
+      <w:r>
+        <w:rPr>
+          <w:noProof/>
+          <w:sz w:val="24"/>
+          <w:lang w:eastAsia="it-IT"/>
+        </w:rPr>
+        <w:drawing>
+          <wp:anchor distT="0" distB="0" distL="114300" distR="114300" simplePos="0" relativeHeight="251666432" behindDoc="1" locked="0" layoutInCell="1" allowOverlap="1" wp14:anchorId="4A42C868" wp14:editId="439BAEA5">
+            <wp:simplePos x="0" y="0"/>
+            <wp:positionH relativeFrom="column">
+              <wp:posOffset>-329565</wp:posOffset>
+            </wp:positionH>
+            <wp:positionV relativeFrom="paragraph">
+              <wp:posOffset>414020</wp:posOffset>
+            </wp:positionV>
+            <wp:extent cx="3378835" cy="2314575"/>
+            <wp:effectExtent l="0" t="0" r="0" b="9525"/>
+            <wp:wrapTight wrapText="bothSides">
+              <wp:wrapPolygon edited="0">
+                <wp:start x="0" y="0"/>
+                <wp:lineTo x="0" y="21511"/>
+                <wp:lineTo x="21434" y="21511"/>
+                <wp:lineTo x="21434" y="0"/>
+                <wp:lineTo x="0" y="0"/>
+              </wp:wrapPolygon>
+            </wp:wrapTight>
+            <wp:docPr id="12" name="Immagine 12" descr="C:\Users\dimy1\AppData\Local\Microsoft\Windows\INetCache\Content.Word\parte 2 indirizzo.jpg"/>
+            <wp:cNvGraphicFramePr>
+              <a:graphicFrameLocks xmlns:a="http://schemas.openxmlformats.org/drawingml/2006/main" noChangeAspect="1"/>
+            </wp:cNvGraphicFramePr>
+            <a:graphic xmlns:a="http://schemas.openxmlformats.org/drawingml/2006/main">
+              <a:graphicData uri="http://schemas.openxmlformats.org/drawingml/2006/picture">
+                <pic:pic xmlns:pic="http://schemas.openxmlformats.org/drawingml/2006/picture">
+                  <pic:nvPicPr>
+                    <pic:cNvPr id="0" name="Picture 17" descr="C:\Users\dimy1\AppData\Local\Microsoft\Windows\INetCache\Content.Word\parte 2 indirizzo.jpg"/>
+                    <pic:cNvPicPr>
+                      <a:picLocks noChangeAspect="1" noChangeArrowheads="1"/>
+                    </pic:cNvPicPr>
+                  </pic:nvPicPr>
+                  <pic:blipFill>
+                    <a:blip r:embed="rId16" cstate="print">
+                      <a:extLst>
+                        <a:ext uri="{28A0092B-C50C-407E-A947-70E740481C1C}">
+                          <a14:useLocalDpi xmlns:a14="http://schemas.microsoft.com/office/drawing/2010/main" val="0"/>
+                        </a:ext>
+                      </a:extLst>
+                    </a:blip>
+                    <a:srcRect/>
+                    <a:stretch>
+                      <a:fillRect/>
+                    </a:stretch>
+                  </pic:blipFill>
+                  <pic:spPr bwMode="auto">
+                    <a:xfrm>
+                      <a:off x="0" y="0"/>
+                      <a:ext cx="3378835" cy="2314575"/>
+                    </a:xfrm>
+                    <a:prstGeom prst="rect">
+                      <a:avLst/>
+                    </a:prstGeom>
+                    <a:noFill/>
+                    <a:ln>
+                      <a:noFill/>
+                    </a:ln>
+                  </pic:spPr>
+                </pic:pic>
+              </a:graphicData>
+            </a:graphic>
+            <wp14:sizeRelH relativeFrom="margin">
+              <wp14:pctWidth>0</wp14:pctWidth>
+            </wp14:sizeRelH>
+            <wp14:sizeRelV relativeFrom="margin">
+              <wp14:pctHeight>0</wp14:pctHeight>
+            </wp14:sizeRelV>
+          </wp:anchor>
+        </w:drawing>
+      </w:r>
     </w:p>
     <w:p>
       <w:pPr>
@@ -2649,6 +2860,151 @@
           <w:sz w:val="24"/>
         </w:rPr>
       </w:pPr>
+      <w:r>
+        <w:rPr>
+          <w:sz w:val="24"/>
+        </w:rPr>
+        <w:t>Giovanni</w:t>
+      </w:r>
+      <w:r>
+        <w:rPr>
+          <w:sz w:val="24"/>
+        </w:rPr>
+        <w:t xml:space="preserve"> ora vuole modificare il suo username</w:t>
+      </w:r>
+      <w:r>
+        <w:rPr>
+          <w:sz w:val="24"/>
+        </w:rPr>
+        <w:t>, quindi c</w:t>
+      </w:r>
+      <w:r>
+        <w:rPr>
+          <w:sz w:val="24"/>
+        </w:rPr>
+        <w:t>licca sul log</w:t>
+      </w:r>
+      <w:r>
+        <w:rPr>
+          <w:sz w:val="24"/>
+        </w:rPr>
+        <w:t>o del sito e viene reindirizzato</w:t>
+      </w:r>
+      <w:r>
+        <w:rPr>
+          <w:sz w:val="24"/>
+        </w:rPr>
+        <w:t xml:space="preserve"> alla pagina principale</w:t>
+      </w:r>
+      <w:r>
+        <w:rPr>
+          <w:sz w:val="24"/>
+        </w:rPr>
+        <w:t>.</w:t>
+      </w:r>
+      <w:r>
+        <w:rPr>
+          <w:sz w:val="24"/>
+        </w:rPr>
+        <w:t xml:space="preserve"> </w:t>
+      </w:r>
+      <w:r>
+        <w:rPr>
+          <w:sz w:val="24"/>
+        </w:rPr>
+        <w:t>In alto a destra</w:t>
+      </w:r>
+      <w:r>
+        <w:rPr>
+          <w:sz w:val="24"/>
+        </w:rPr>
+        <w:t xml:space="preserve"> della pagina è presente </w:t>
+      </w:r>
+      <w:r>
+        <w:rPr>
+          <w:sz w:val="24"/>
+        </w:rPr>
+        <w:t>una icona di un omino, di fianco al carrello</w:t>
+      </w:r>
+      <w:r>
+        <w:rPr>
+          <w:sz w:val="24"/>
+        </w:rPr>
+        <w:t xml:space="preserve">. </w:t>
+      </w:r>
+      <w:r>
+        <w:rPr>
+          <w:sz w:val="24"/>
+        </w:rPr>
+        <w:t>Si apre quindi la sua pagina personale, dove sono presenti</w:t>
+      </w:r>
+      <w:r>
+        <w:rPr>
+          <w:sz w:val="24"/>
+        </w:rPr>
+        <w:t xml:space="preserve"> i suoi dati personali, e tre bottoni</w:t>
+      </w:r>
+      <w:r>
+        <w:rPr>
+          <w:sz w:val="24"/>
+        </w:rPr>
+        <w:t>, “</w:t>
+      </w:r>
+      <w:r>
+        <w:rPr>
+          <w:sz w:val="24"/>
+        </w:rPr>
+        <w:t>Modifica</w:t>
+      </w:r>
+      <w:r>
+        <w:rPr>
+          <w:sz w:val="24"/>
+        </w:rPr>
+        <w:t>” che reindirizza alla pagina dove vengono mostrate le informazion</w:t>
+      </w:r>
+      <w:r>
+        <w:rPr>
+          <w:sz w:val="24"/>
+        </w:rPr>
+        <w:t>i personali,</w:t>
+      </w:r>
+      <w:r>
+        <w:rPr>
+          <w:sz w:val="24"/>
+        </w:rPr>
+        <w:t xml:space="preserve"> il </w:t>
+      </w:r>
+      <w:r>
+        <w:rPr>
+          <w:sz w:val="24"/>
+        </w:rPr>
+        <w:lastRenderedPageBreak/>
+        <w:t>bottone “</w:t>
+      </w:r>
+      <w:r>
+        <w:rPr>
+          <w:sz w:val="24"/>
+        </w:rPr>
+        <w:t>Visualizza i Tuoi Ordini</w:t>
+      </w:r>
+      <w:r>
+        <w:rPr>
+          <w:sz w:val="24"/>
+        </w:rPr>
+        <w:t xml:space="preserve">” che porta alla pagina per </w:t>
+      </w:r>
+      <w:r>
+        <w:rPr>
+          <w:sz w:val="24"/>
+        </w:rPr>
+        <w:t>mostrare i propri ordini effettuati al sistema ed infine il pulsante di “LogOut”</w:t>
+      </w:r>
+      <w:r>
+        <w:rPr>
+          <w:sz w:val="24"/>
+        </w:rPr>
+        <w:t xml:space="preserve">. </w:t>
+      </w:r>
     </w:p>
     <w:p>
       <w:pPr>
@@ -2662,289 +3018,6 @@
     <w:p>
       <w:pPr>
         <w:pStyle w:val="Paragrafoelenco"/>
-        <w:ind w:left="0" w:right="-1"/>
-        <w:rPr>
-          <w:sz w:val="24"/>
-        </w:rPr>
-      </w:pPr>
-    </w:p>
-    <w:p>
-      <w:pPr>
-        <w:pStyle w:val="Paragrafoelenco"/>
-        <w:ind w:left="0" w:right="-1"/>
-        <w:rPr>
-          <w:sz w:val="24"/>
-        </w:rPr>
-      </w:pPr>
-    </w:p>
-    <w:p>
-      <w:pPr>
-        <w:pStyle w:val="Paragrafoelenco"/>
-        <w:ind w:left="0" w:right="-1"/>
-        <w:rPr>
-          <w:sz w:val="24"/>
-        </w:rPr>
-      </w:pPr>
-    </w:p>
-    <w:p>
-      <w:pPr>
-        <w:pStyle w:val="Paragrafoelenco"/>
-        <w:ind w:left="0" w:right="-1"/>
-        <w:rPr>
-          <w:sz w:val="24"/>
-        </w:rPr>
-      </w:pPr>
-      <w:r>
-        <w:rPr>
-          <w:sz w:val="24"/>
-        </w:rPr>
-        <w:t>Viene infine mostrata la pagina di Ordine Effettuato.</w:t>
-      </w:r>
-      <w:r>
-        <w:rPr>
-          <w:sz w:val="24"/>
-        </w:rPr>
-        <w:t xml:space="preserve"> </w:t>
-      </w:r>
-    </w:p>
-    <w:p>
-      <w:pPr>
-        <w:pStyle w:val="Paragrafoelenco"/>
-        <w:ind w:left="0" w:right="-1"/>
-        <w:rPr>
-          <w:sz w:val="24"/>
-        </w:rPr>
-      </w:pPr>
-    </w:p>
-    <w:p>
-      <w:pPr>
-        <w:pStyle w:val="Paragrafoelenco"/>
-        <w:ind w:left="0" w:right="-1"/>
-        <w:rPr>
-          <w:sz w:val="24"/>
-        </w:rPr>
-      </w:pPr>
-    </w:p>
-    <w:p>
-      <w:pPr>
-        <w:pStyle w:val="Paragrafoelenco"/>
-        <w:ind w:left="0" w:right="-1"/>
-        <w:rPr>
-          <w:sz w:val="24"/>
-        </w:rPr>
-      </w:pPr>
-    </w:p>
-    <w:p>
-      <w:pPr>
-        <w:pStyle w:val="Paragrafoelenco"/>
-        <w:ind w:left="0" w:right="-1"/>
-        <w:rPr>
-          <w:sz w:val="24"/>
-        </w:rPr>
-      </w:pPr>
-    </w:p>
-    <w:p>
-      <w:pPr>
-        <w:pStyle w:val="Paragrafoelenco"/>
-        <w:ind w:left="0" w:right="-1"/>
-        <w:rPr>
-          <w:sz w:val="24"/>
-        </w:rPr>
-      </w:pPr>
-    </w:p>
-    <w:p>
-      <w:pPr>
-        <w:pStyle w:val="Paragrafoelenco"/>
-        <w:ind w:left="0" w:right="-1"/>
-        <w:rPr>
-          <w:sz w:val="24"/>
-        </w:rPr>
-      </w:pPr>
-    </w:p>
-    <w:p>
-      <w:pPr>
-        <w:pStyle w:val="Paragrafoelenco"/>
-        <w:ind w:left="0" w:right="-1"/>
-        <w:rPr>
-          <w:sz w:val="24"/>
-        </w:rPr>
-      </w:pPr>
-    </w:p>
-    <w:p>
-      <w:pPr>
-        <w:pStyle w:val="Paragrafoelenco"/>
-        <w:ind w:left="0" w:right="-1"/>
-        <w:rPr>
-          <w:sz w:val="24"/>
-        </w:rPr>
-      </w:pPr>
-    </w:p>
-    <w:p>
-      <w:pPr>
-        <w:pStyle w:val="Paragrafoelenco"/>
-        <w:ind w:left="0" w:right="-1"/>
-        <w:rPr>
-          <w:sz w:val="24"/>
-        </w:rPr>
-      </w:pPr>
-      <w:r>
-        <w:rPr>
-          <w:sz w:val="24"/>
-        </w:rPr>
-        <w:t>Giovanni</w:t>
-      </w:r>
-      <w:r>
-        <w:rPr>
-          <w:sz w:val="24"/>
-        </w:rPr>
-        <w:t xml:space="preserve"> ora vuole modificare il suo username</w:t>
-      </w:r>
-      <w:r>
-        <w:rPr>
-          <w:sz w:val="24"/>
-        </w:rPr>
-        <w:t>, quindi c</w:t>
-      </w:r>
-      <w:r>
-        <w:rPr>
-          <w:sz w:val="24"/>
-        </w:rPr>
-        <w:t>licca sul log</w:t>
-      </w:r>
-      <w:r>
-        <w:rPr>
-          <w:sz w:val="24"/>
-        </w:rPr>
-        <w:t>o del sito e viene reindirizzato</w:t>
-      </w:r>
-      <w:r>
-        <w:rPr>
-          <w:sz w:val="24"/>
-        </w:rPr>
-        <w:t xml:space="preserve"> alla pagina principale</w:t>
-      </w:r>
-      <w:r>
-        <w:rPr>
-          <w:sz w:val="24"/>
-        </w:rPr>
-        <w:t>.</w:t>
-      </w:r>
-      <w:r>
-        <w:rPr>
-          <w:sz w:val="24"/>
-        </w:rPr>
-        <w:t xml:space="preserve"> </w:t>
-      </w:r>
-      <w:r>
-        <w:rPr>
-          <w:sz w:val="24"/>
-        </w:rPr>
-        <w:t>In alto a destra</w:t>
-      </w:r>
-      <w:r>
-        <w:rPr>
-          <w:sz w:val="24"/>
-        </w:rPr>
-        <w:t xml:space="preserve"> della pagina è presente </w:t>
-      </w:r>
-      <w:r>
-        <w:rPr>
-          <w:sz w:val="24"/>
-        </w:rPr>
-        <w:t xml:space="preserve">una icona di un omino, di fianco al </w:t>
-      </w:r>
-      <w:r>
-        <w:rPr>
-          <w:sz w:val="24"/>
-        </w:rPr>
-        <w:lastRenderedPageBreak/>
-        <w:t>carrello</w:t>
-      </w:r>
-      <w:r>
-        <w:rPr>
-          <w:sz w:val="24"/>
-        </w:rPr>
-        <w:t xml:space="preserve">. </w:t>
-      </w:r>
-      <w:r>
-        <w:rPr>
-          <w:sz w:val="24"/>
-        </w:rPr>
-        <w:t>Si apre quindi la sua pagina personale, dove sono presenti</w:t>
-      </w:r>
-      <w:r>
-        <w:rPr>
-          <w:sz w:val="24"/>
-        </w:rPr>
-        <w:t xml:space="preserve"> i suoi dati personali, e tre bottoni</w:t>
-      </w:r>
-      <w:r>
-        <w:rPr>
-          <w:sz w:val="24"/>
-        </w:rPr>
-        <w:t>, “</w:t>
-      </w:r>
-      <w:r>
-        <w:rPr>
-          <w:sz w:val="24"/>
-        </w:rPr>
-        <w:t>Modifica</w:t>
-      </w:r>
-      <w:r>
-        <w:rPr>
-          <w:sz w:val="24"/>
-        </w:rPr>
-        <w:t>” che reindirizza alla pagina dove vengono mostrate le informazion</w:t>
-      </w:r>
-      <w:r>
-        <w:rPr>
-          <w:sz w:val="24"/>
-        </w:rPr>
-        <w:t>i personali,</w:t>
-      </w:r>
-      <w:r>
-        <w:rPr>
-          <w:sz w:val="24"/>
-        </w:rPr>
-        <w:t xml:space="preserve"> il bottone “</w:t>
-      </w:r>
-      <w:r>
-        <w:rPr>
-          <w:sz w:val="24"/>
-        </w:rPr>
-        <w:t>Visualizza i Tuoi Ordini</w:t>
-      </w:r>
-      <w:r>
-        <w:rPr>
-          <w:sz w:val="24"/>
-        </w:rPr>
-        <w:t xml:space="preserve">” che porta alla pagina per </w:t>
-      </w:r>
-      <w:r>
-        <w:rPr>
-          <w:sz w:val="24"/>
-        </w:rPr>
-        <w:t>mostrare i propri ordini effettuati al sistema ed infine il pulsante di “LogOut”</w:t>
-      </w:r>
-      <w:r>
-        <w:rPr>
-          <w:sz w:val="24"/>
-        </w:rPr>
-        <w:t xml:space="preserve">. </w:t>
-      </w:r>
-    </w:p>
-    <w:p>
-      <w:pPr>
-        <w:pStyle w:val="Paragrafoelenco"/>
-        <w:ind w:left="0" w:right="-1"/>
-        <w:rPr>
-          <w:sz w:val="24"/>
-        </w:rPr>
-      </w:pPr>
-    </w:p>
-    <w:p>
-      <w:pPr>
-        <w:pStyle w:val="Paragrafoelenco"/>
         <w:ind w:left="-1134" w:right="-1134"/>
         <w:rPr>
           <w:sz w:val="24"/>
@@ -2955,8 +3028,8 @@
           <w:sz w:val="24"/>
         </w:rPr>
         <w:pict w14:anchorId="7FE53A46">
-          <v:shape id="_x0000_i1028" type="#_x0000_t75" style="width:287.05pt;height:194.5pt">
-            <v:imagedata r:id="rId14" o:title="1"/>
+          <v:shape id="_x0000_i1028" type="#_x0000_t75" style="width:287.25pt;height:194.25pt">
+            <v:imagedata r:id="rId17" o:title="1"/>
           </v:shape>
         </w:pict>
       </w:r>
@@ -2984,7 +3057,7 @@
                     </pic:cNvPicPr>
                   </pic:nvPicPr>
                   <pic:blipFill>
-                    <a:blip r:embed="rId15">
+                    <a:blip r:embed="rId18">
                       <a:extLst>
                         <a:ext uri="{28A0092B-C50C-407E-A947-70E740481C1C}">
                           <a14:useLocalDpi xmlns:a14="http://schemas.microsoft.com/office/drawing/2010/main" val="0"/>
@@ -3142,7 +3215,7 @@
                     </pic:cNvPicPr>
                   </pic:nvPicPr>
                   <pic:blipFill>
-                    <a:blip r:embed="rId16">
+                    <a:blip r:embed="rId19">
                       <a:extLst>
                         <a:ext uri="{28A0092B-C50C-407E-A947-70E740481C1C}">
                           <a14:useLocalDpi xmlns:a14="http://schemas.microsoft.com/office/drawing/2010/main" val="0"/>
@@ -3213,6 +3286,7 @@
         <w:rPr>
           <w:sz w:val="24"/>
         </w:rPr>
+        <w:lastRenderedPageBreak/>
         <w:t>Successivamente Giovanni decide di vis</w:t>
       </w:r>
       <w:r>
@@ -3287,7 +3361,7 @@
                     </pic:cNvPicPr>
                   </pic:nvPicPr>
                   <pic:blipFill>
-                    <a:blip r:embed="rId17">
+                    <a:blip r:embed="rId20">
                       <a:extLst>
                         <a:ext uri="{28A0092B-C50C-407E-A947-70E740481C1C}">
                           <a14:useLocalDpi xmlns:a14="http://schemas.microsoft.com/office/drawing/2010/main" val="0"/>
@@ -3323,8 +3397,8 @@
           <w:sz w:val="24"/>
         </w:rPr>
         <w:pict w14:anchorId="4C299D56">
-          <v:shape id="_x0000_i1029" type="#_x0000_t75" style="width:297.35pt;height:202.9pt">
-            <v:imagedata r:id="rId18" o:title="6 dettaglio ordine"/>
+          <v:shape id="_x0000_i1029" type="#_x0000_t75" style="width:297.75pt;height:203.25pt">
+            <v:imagedata r:id="rId21" o:title="6 dettaglio ordine"/>
           </v:shape>
         </w:pict>
       </w:r>
@@ -3341,15 +3415,6 @@
     <w:p>
       <w:pPr>
         <w:pStyle w:val="Paragrafoelenco"/>
-        <w:ind w:left="0" w:right="-1"/>
-        <w:rPr>
-          <w:sz w:val="24"/>
-        </w:rPr>
-      </w:pPr>
-    </w:p>
-    <w:p>
-      <w:pPr>
-        <w:pStyle w:val="Paragrafoelenco"/>
         <w:ind w:left="-142"/>
         <w:rPr>
           <w:b/>
@@ -3511,87 +3576,6 @@
     <w:p>
       <w:pPr>
         <w:pStyle w:val="Paragrafoelenco"/>
-        <w:ind w:left="-142"/>
-        <w:rPr>
-          <w:sz w:val="24"/>
-        </w:rPr>
-      </w:pPr>
-    </w:p>
-    <w:p>
-      <w:pPr>
-        <w:pStyle w:val="Paragrafoelenco"/>
-        <w:ind w:left="-142"/>
-        <w:rPr>
-          <w:sz w:val="24"/>
-        </w:rPr>
-      </w:pPr>
-    </w:p>
-    <w:p>
-      <w:pPr>
-        <w:pStyle w:val="Paragrafoelenco"/>
-        <w:ind w:left="-142"/>
-        <w:rPr>
-          <w:sz w:val="24"/>
-        </w:rPr>
-      </w:pPr>
-    </w:p>
-    <w:p>
-      <w:pPr>
-        <w:pStyle w:val="Paragrafoelenco"/>
-        <w:ind w:left="-142"/>
-        <w:rPr>
-          <w:sz w:val="24"/>
-        </w:rPr>
-      </w:pPr>
-    </w:p>
-    <w:p>
-      <w:pPr>
-        <w:pStyle w:val="Paragrafoelenco"/>
-        <w:ind w:left="-142"/>
-        <w:rPr>
-          <w:sz w:val="24"/>
-        </w:rPr>
-      </w:pPr>
-    </w:p>
-    <w:p>
-      <w:pPr>
-        <w:pStyle w:val="Paragrafoelenco"/>
-        <w:ind w:left="-142"/>
-        <w:rPr>
-          <w:sz w:val="24"/>
-        </w:rPr>
-      </w:pPr>
-    </w:p>
-    <w:p>
-      <w:pPr>
-        <w:pStyle w:val="Paragrafoelenco"/>
-        <w:ind w:left="-142"/>
-        <w:rPr>
-          <w:sz w:val="24"/>
-        </w:rPr>
-      </w:pPr>
-    </w:p>
-    <w:p>
-      <w:pPr>
-        <w:pStyle w:val="Paragrafoelenco"/>
-        <w:ind w:left="-142"/>
-        <w:rPr>
-          <w:sz w:val="24"/>
-        </w:rPr>
-      </w:pPr>
-    </w:p>
-    <w:p>
-      <w:pPr>
-        <w:pStyle w:val="Paragrafoelenco"/>
-        <w:ind w:left="-142"/>
-        <w:rPr>
-          <w:sz w:val="24"/>
-        </w:rPr>
-      </w:pPr>
-    </w:p>
-    <w:p>
-      <w:pPr>
-        <w:pStyle w:val="Paragrafoelenco"/>
         <w:ind w:left="-1134" w:right="-1134"/>
         <w:rPr>
           <w:sz w:val="24"/>
@@ -3601,10 +3585,9 @@
         <w:rPr>
           <w:sz w:val="24"/>
         </w:rPr>
-        <w:lastRenderedPageBreak/>
         <w:pict w14:anchorId="358526D0">
-          <v:shape id="_x0000_i1030" type="#_x0000_t75" style="width:293.6pt;height:198.25pt">
-            <v:imagedata r:id="rId19" o:title="10 area admin"/>
+          <v:shape id="_x0000_i1031" type="#_x0000_t75" style="width:294pt;height:198pt">
+            <v:imagedata r:id="rId22" o:title="10 area admin"/>
           </v:shape>
         </w:pict>
       </w:r>
@@ -3613,8 +3596,8 @@
           <w:sz w:val="24"/>
         </w:rPr>
         <w:pict w14:anchorId="4636280F">
-          <v:shape id="_x0000_i1031" type="#_x0000_t75" style="width:300.15pt;height:203.85pt">
-            <v:imagedata r:id="rId20" o:title="9 loginadmin"/>
+          <v:shape id="_x0000_i1032" type="#_x0000_t75" style="width:300pt;height:204pt">
+            <v:imagedata r:id="rId23" o:title="9 loginadmin"/>
           </v:shape>
         </w:pict>
       </w:r>
@@ -3631,6 +3614,7 @@
         <w:rPr>
           <w:sz w:val="24"/>
         </w:rPr>
+        <w:lastRenderedPageBreak/>
         <w:t xml:space="preserve">Clicca quindi sul bottone “Aggiungi </w:t>
       </w:r>
       <w:r>
@@ -3721,15 +3705,6 @@
         </w:rPr>
         <w:t xml:space="preserve"> </w:t>
       </w:r>
-    </w:p>
-    <w:p>
-      <w:pPr>
-        <w:pStyle w:val="Paragrafoelenco"/>
-        <w:ind w:left="0"/>
-        <w:rPr>
-          <w:sz w:val="24"/>
-        </w:rPr>
-      </w:pPr>
     </w:p>
     <w:p>
       <w:pPr>
@@ -3745,8 +3720,8 @@
           <w:sz w:val="24"/>
         </w:rPr>
         <w:pict w14:anchorId="7A463B16">
-          <v:shape id="_x0000_i1032" type="#_x0000_t75" style="width:381.5pt;height:259pt">
-            <v:imagedata r:id="rId21" o:title="11 aggiungi prodotto"/>
+          <v:shape id="_x0000_i1030" type="#_x0000_t75" style="width:344.25pt;height:233.25pt">
+            <v:imagedata r:id="rId24" o:title="11 aggiungi prodotto"/>
           </v:shape>
         </w:pict>
       </w:r>
@@ -3761,261 +3736,30 @@
       </w:pPr>
       <w:r>
         <w:rPr>
-          <w:sz w:val="24"/>
-        </w:rPr>
-        <w:t xml:space="preserve">Successivamente al caricamento del nuovo </w:t>
-      </w:r>
-      <w:r>
-        <w:rPr>
-          <w:sz w:val="24"/>
-        </w:rPr>
-        <w:t>prodotto</w:t>
-      </w:r>
-      <w:r>
-        <w:rPr>
-          <w:sz w:val="24"/>
-        </w:rPr>
-        <w:t>,</w:t>
-      </w:r>
-      <w:r>
-        <w:rPr>
-          <w:sz w:val="24"/>
-        </w:rPr>
-        <w:t xml:space="preserve"> Francesco</w:t>
-      </w:r>
-      <w:r>
-        <w:rPr>
-          <w:sz w:val="24"/>
-        </w:rPr>
-        <w:t xml:space="preserve"> si accorge di aver commesso</w:t>
-      </w:r>
-      <w:r>
-        <w:rPr>
-          <w:sz w:val="24"/>
-        </w:rPr>
-        <w:t xml:space="preserve"> un errore nella scrittura del prezzo e quindi vuole modificarlo</w:t>
-      </w:r>
-      <w:r>
-        <w:rPr>
-          <w:sz w:val="24"/>
-        </w:rPr>
-        <w:t xml:space="preserve">. </w:t>
-      </w:r>
-      <w:r>
-        <w:rPr>
-          <w:sz w:val="24"/>
-        </w:rPr>
-        <w:t>D</w:t>
-      </w:r>
-      <w:r>
-        <w:rPr>
-          <w:sz w:val="24"/>
-        </w:rPr>
-        <w:t xml:space="preserve">alla sua pagina personale clicca sul bottone “Lista </w:t>
-      </w:r>
-      <w:r>
-        <w:rPr>
-          <w:sz w:val="24"/>
-        </w:rPr>
-        <w:t>Prodotti</w:t>
-      </w:r>
-      <w:r>
-        <w:rPr>
-          <w:sz w:val="24"/>
-        </w:rPr>
-        <w:t xml:space="preserve">” e viene reindirizzato ad una pagina che mostra un elenco con tutti i </w:t>
-      </w:r>
-      <w:r>
-        <w:rPr>
-          <w:sz w:val="24"/>
-        </w:rPr>
-        <w:t>prodotti</w:t>
-      </w:r>
-      <w:r>
-        <w:rPr>
-          <w:sz w:val="24"/>
-        </w:rPr>
-        <w:t xml:space="preserve">, di fianco ad ogni </w:t>
-      </w:r>
-      <w:r>
-        <w:rPr>
-          <w:sz w:val="24"/>
-        </w:rPr>
-        <w:t>prodotto</w:t>
-      </w:r>
-      <w:r>
-        <w:rPr>
-          <w:sz w:val="24"/>
-        </w:rPr>
-        <w:t xml:space="preserve"> sono presenti due bottoni: “Elimina” per eliminare un </w:t>
-      </w:r>
-      <w:r>
-        <w:rPr>
-          <w:sz w:val="24"/>
-        </w:rPr>
-        <w:t>prodotto e “Modifica”. Francesco i</w:t>
-      </w:r>
-      <w:r>
-        <w:rPr>
-          <w:sz w:val="24"/>
-        </w:rPr>
-        <w:t xml:space="preserve">ndividua quindi il </w:t>
-      </w:r>
-      <w:r>
-        <w:rPr>
-          <w:sz w:val="24"/>
-        </w:rPr>
-        <w:t>prodotto</w:t>
-      </w:r>
-      <w:r>
-        <w:rPr>
-          <w:sz w:val="24"/>
-        </w:rPr>
-        <w:t xml:space="preserve"> “</w:t>
-      </w:r>
-      <w:r>
-        <w:rPr>
-          <w:sz w:val="24"/>
-        </w:rPr>
-        <w:t>Champagne Christal</w:t>
-      </w:r>
-      <w:r>
-        <w:rPr>
-          <w:sz w:val="24"/>
-        </w:rPr>
-        <w:t xml:space="preserve">” nell’elenco e </w:t>
-      </w:r>
-      <w:r>
-        <w:rPr>
-          <w:sz w:val="24"/>
-        </w:rPr>
-        <w:lastRenderedPageBreak/>
-        <w:t>clicca su Modifica e viene reindirizzato ad</w:t>
-      </w:r>
-      <w:r>
-        <w:rPr>
-          <w:sz w:val="24"/>
-        </w:rPr>
-        <w:t xml:space="preserve"> una pagina per la modifica del </w:t>
-      </w:r>
-      <w:r>
-        <w:rPr>
-          <w:sz w:val="24"/>
-        </w:rPr>
-        <w:t>prodotto</w:t>
-      </w:r>
-      <w:r>
-        <w:rPr>
-          <w:sz w:val="24"/>
-        </w:rPr>
-        <w:t xml:space="preserve"> </w:t>
-      </w:r>
-      <w:r>
-        <w:rPr>
-          <w:sz w:val="24"/>
-        </w:rPr>
-        <w:t xml:space="preserve">dove sono presenti una serie di </w:t>
-      </w:r>
-      <w:r>
-        <w:rPr>
-          <w:sz w:val="24"/>
-        </w:rPr>
-        <w:t xml:space="preserve">form con i campi </w:t>
-      </w:r>
-      <w:r>
-        <w:rPr>
-          <w:sz w:val="24"/>
-        </w:rPr>
-        <w:t>Nome, Descrizione, Annata, Regione, Gradazione, Formato, Disponibilità, Tipo, Prezzo, Sconto e Categoria di Appartenenza.</w:t>
-      </w:r>
-      <w:r>
-        <w:rPr>
-          <w:sz w:val="24"/>
-        </w:rPr>
-        <w:t xml:space="preserve"> </w:t>
-      </w:r>
-      <w:r>
-        <w:rPr>
-          <w:sz w:val="24"/>
-        </w:rPr>
-        <w:t>Francesco</w:t>
-      </w:r>
-      <w:r>
-        <w:rPr>
-          <w:sz w:val="24"/>
-        </w:rPr>
-        <w:t xml:space="preserve"> inserisce nel campo “</w:t>
-      </w:r>
-      <w:r>
-        <w:rPr>
-          <w:sz w:val="24"/>
-        </w:rPr>
-        <w:t>Prezzo</w:t>
-      </w:r>
-      <w:r>
-        <w:rPr>
-          <w:sz w:val="24"/>
-        </w:rPr>
-        <w:t xml:space="preserve">” </w:t>
-      </w:r>
-      <w:r>
-        <w:rPr>
-          <w:sz w:val="24"/>
-        </w:rPr>
-        <w:t>il prezzo corretto</w:t>
-      </w:r>
-      <w:r>
-        <w:rPr>
-          <w:sz w:val="24"/>
-        </w:rPr>
-        <w:t xml:space="preserve"> e clicca sul bottone “</w:t>
-      </w:r>
-      <w:r>
-        <w:rPr>
-          <w:sz w:val="24"/>
-        </w:rPr>
-        <w:t>Modifica</w:t>
-      </w:r>
-      <w:r>
-        <w:rPr>
-          <w:sz w:val="24"/>
-        </w:rPr>
-        <w:t xml:space="preserve"> Prodotto</w:t>
-      </w:r>
-      <w:r>
-        <w:rPr>
-          <w:sz w:val="24"/>
-        </w:rPr>
-        <w:t xml:space="preserve">” posto sotto il form. </w:t>
-      </w:r>
-    </w:p>
-    <w:p>
-      <w:pPr>
-        <w:pStyle w:val="Paragrafoelenco"/>
-        <w:ind w:left="0"/>
-        <w:rPr>
-          <w:sz w:val="24"/>
-        </w:rPr>
-      </w:pPr>
-    </w:p>
-    <w:p>
-      <w:pPr>
-        <w:pStyle w:val="Paragrafoelenco"/>
-        <w:ind w:left="-1134" w:right="-1134"/>
-        <w:rPr>
-          <w:sz w:val="24"/>
-        </w:rPr>
-      </w:pPr>
-      <w:r>
-        <w:rPr>
           <w:noProof/>
           <w:sz w:val="24"/>
           <w:lang w:eastAsia="it-IT"/>
         </w:rPr>
         <w:drawing>
-          <wp:inline distT="0" distB="0" distL="0" distR="0" wp14:anchorId="1C478D61" wp14:editId="70013D2F">
-            <wp:extent cx="3800475" cy="2575529"/>
-            <wp:effectExtent l="0" t="0" r="0" b="0"/>
+          <wp:anchor distT="0" distB="0" distL="114300" distR="114300" simplePos="0" relativeHeight="251670528" behindDoc="1" locked="0" layoutInCell="1" allowOverlap="1" wp14:anchorId="3B1283D0" wp14:editId="4D5E5E0D">
+            <wp:simplePos x="0" y="0"/>
+            <wp:positionH relativeFrom="column">
+              <wp:posOffset>-243840</wp:posOffset>
+            </wp:positionH>
+            <wp:positionV relativeFrom="paragraph">
+              <wp:posOffset>2234565</wp:posOffset>
+            </wp:positionV>
+            <wp:extent cx="3343275" cy="2265691"/>
+            <wp:effectExtent l="0" t="0" r="0" b="1270"/>
+            <wp:wrapTight wrapText="bothSides">
+              <wp:wrapPolygon edited="0">
+                <wp:start x="0" y="0"/>
+                <wp:lineTo x="0" y="21430"/>
+                <wp:lineTo x="21415" y="21430"/>
+                <wp:lineTo x="21415" y="0"/>
+                <wp:lineTo x="0" y="0"/>
+              </wp:wrapPolygon>
+            </wp:wrapTight>
             <wp:docPr id="11" name="Immagine 11" descr="C:\Users\Francesco\AppData\Local\Microsoft\Windows\INetCache\Content.Word\12 lista prodotti.jpg"/>
             <wp:cNvGraphicFramePr>
               <a:graphicFrameLocks xmlns:a="http://schemas.openxmlformats.org/drawingml/2006/main" noChangeAspect="1"/>
@@ -4030,7 +3774,7 @@
                     </pic:cNvPicPr>
                   </pic:nvPicPr>
                   <pic:blipFill>
-                    <a:blip r:embed="rId22">
+                    <a:blip r:embed="rId25" cstate="print">
                       <a:extLst>
                         <a:ext uri="{28A0092B-C50C-407E-A947-70E740481C1C}">
                           <a14:useLocalDpi xmlns:a14="http://schemas.microsoft.com/office/drawing/2010/main" val="0"/>
@@ -4045,7 +3789,7 @@
                   <pic:spPr bwMode="auto">
                     <a:xfrm>
                       <a:off x="0" y="0"/>
-                      <a:ext cx="3809599" cy="2581712"/>
+                      <a:ext cx="3343275" cy="2265691"/>
                     </a:xfrm>
                     <a:prstGeom prst="rect">
                       <a:avLst/>
@@ -4058,19 +3802,248 @@
                 </pic:pic>
               </a:graphicData>
             </a:graphic>
-          </wp:inline>
+          </wp:anchor>
         </w:drawing>
       </w:r>
       <w:r>
         <w:rPr>
-          <w:sz w:val="24"/>
-        </w:rPr>
-        <w:pict w14:anchorId="3B24DCD8">
-          <v:shape id="_x0000_i1033" type="#_x0000_t75" style="width:294.55pt;height:199.15pt">
-            <v:imagedata r:id="rId23" o:title="13 modifica prodotto"/>
+          <w:noProof/>
+        </w:rPr>
+        <w:pict w14:anchorId="3AB9A351">
+          <v:shape id="_x0000_s1036" type="#_x0000_t75" style="position:absolute;margin-left:262.8pt;margin-top:176.7pt;width:262.5pt;height:177.75pt;z-index:251672576;mso-position-horizontal-relative:text;mso-position-vertical-relative:text;mso-width-relative:page;mso-height-relative:page">
+            <v:imagedata r:id="rId26" o:title="13 modifica prodotto"/>
+            <w10:wrap type="square"/>
           </v:shape>
         </w:pict>
       </w:r>
+      <w:r>
+        <w:rPr>
+          <w:sz w:val="24"/>
+        </w:rPr>
+        <w:t xml:space="preserve">Successivamente al caricamento del nuovo </w:t>
+      </w:r>
+      <w:r>
+        <w:rPr>
+          <w:sz w:val="24"/>
+        </w:rPr>
+        <w:t>prodotto</w:t>
+      </w:r>
+      <w:r>
+        <w:rPr>
+          <w:sz w:val="24"/>
+        </w:rPr>
+        <w:t>,</w:t>
+      </w:r>
+      <w:r>
+        <w:rPr>
+          <w:sz w:val="24"/>
+        </w:rPr>
+        <w:t xml:space="preserve"> Francesco</w:t>
+      </w:r>
+      <w:r>
+        <w:rPr>
+          <w:sz w:val="24"/>
+        </w:rPr>
+        <w:t xml:space="preserve"> si accorge di aver commesso</w:t>
+      </w:r>
+      <w:r>
+        <w:rPr>
+          <w:sz w:val="24"/>
+        </w:rPr>
+        <w:t xml:space="preserve"> un errore nella scrittura del prezzo e quindi vuole modificarlo</w:t>
+      </w:r>
+      <w:r>
+        <w:rPr>
+          <w:sz w:val="24"/>
+        </w:rPr>
+        <w:t xml:space="preserve">. </w:t>
+      </w:r>
+      <w:r>
+        <w:rPr>
+          <w:sz w:val="24"/>
+        </w:rPr>
+        <w:t>D</w:t>
+      </w:r>
+      <w:r>
+        <w:rPr>
+          <w:sz w:val="24"/>
+        </w:rPr>
+        <w:t xml:space="preserve">alla sua pagina personale clicca sul bottone “Lista </w:t>
+      </w:r>
+      <w:r>
+        <w:rPr>
+          <w:sz w:val="24"/>
+        </w:rPr>
+        <w:t>Prodotti</w:t>
+      </w:r>
+      <w:r>
+        <w:rPr>
+          <w:sz w:val="24"/>
+        </w:rPr>
+        <w:t xml:space="preserve">” e viene reindirizzato ad una pagina che mostra un elenco con tutti i </w:t>
+      </w:r>
+      <w:r>
+        <w:rPr>
+          <w:sz w:val="24"/>
+        </w:rPr>
+        <w:t>prodotti</w:t>
+      </w:r>
+      <w:r>
+        <w:rPr>
+          <w:sz w:val="24"/>
+        </w:rPr>
+        <w:t xml:space="preserve">, di fianco ad ogni </w:t>
+      </w:r>
+      <w:r>
+        <w:rPr>
+          <w:sz w:val="24"/>
+        </w:rPr>
+        <w:t>prodotto</w:t>
+      </w:r>
+      <w:r>
+        <w:rPr>
+          <w:sz w:val="24"/>
+        </w:rPr>
+        <w:t xml:space="preserve"> sono presenti due bottoni: “Elimina” per eliminare un </w:t>
+      </w:r>
+      <w:r>
+        <w:rPr>
+          <w:sz w:val="24"/>
+        </w:rPr>
+        <w:t>prodotto e “Modifica”. Francesco i</w:t>
+      </w:r>
+      <w:r>
+        <w:rPr>
+          <w:sz w:val="24"/>
+        </w:rPr>
+        <w:t xml:space="preserve">ndividua quindi il </w:t>
+      </w:r>
+      <w:r>
+        <w:rPr>
+          <w:sz w:val="24"/>
+        </w:rPr>
+        <w:t>prodotto</w:t>
+      </w:r>
+      <w:r>
+        <w:rPr>
+          <w:sz w:val="24"/>
+        </w:rPr>
+        <w:t xml:space="preserve"> “</w:t>
+      </w:r>
+      <w:r>
+        <w:rPr>
+          <w:sz w:val="24"/>
+        </w:rPr>
+        <w:t>Champagne Christal</w:t>
+      </w:r>
+      <w:r>
+        <w:rPr>
+          <w:sz w:val="24"/>
+        </w:rPr>
+        <w:t xml:space="preserve">” nell’elenco e </w:t>
+      </w:r>
+      <w:r>
+        <w:rPr>
+          <w:sz w:val="24"/>
+        </w:rPr>
+        <w:t>clicca su Modifica e viene reindirizzato ad</w:t>
+      </w:r>
+      <w:r>
+        <w:rPr>
+          <w:sz w:val="24"/>
+        </w:rPr>
+        <w:t xml:space="preserve"> una pagina per la modifica del </w:t>
+      </w:r>
+      <w:r>
+        <w:rPr>
+          <w:sz w:val="24"/>
+        </w:rPr>
+        <w:t>prodotto</w:t>
+      </w:r>
+      <w:r>
+        <w:rPr>
+          <w:sz w:val="24"/>
+        </w:rPr>
+        <w:t xml:space="preserve"> </w:t>
+      </w:r>
+      <w:r>
+        <w:rPr>
+          <w:sz w:val="24"/>
+        </w:rPr>
+        <w:t xml:space="preserve">dove sono presenti una serie di </w:t>
+      </w:r>
+      <w:r>
+        <w:rPr>
+          <w:sz w:val="24"/>
+        </w:rPr>
+        <w:t xml:space="preserve">form con i campi </w:t>
+      </w:r>
+      <w:r>
+        <w:rPr>
+          <w:sz w:val="24"/>
+        </w:rPr>
+        <w:t>Nome, Descrizione, Annata, Regione, Gradazione, Formato, Disponibilità, Tipo, Prezzo, Sconto e Categoria di Appartenenza.</w:t>
+      </w:r>
+      <w:r>
+        <w:rPr>
+          <w:sz w:val="24"/>
+        </w:rPr>
+        <w:t xml:space="preserve"> </w:t>
+      </w:r>
+      <w:r>
+        <w:rPr>
+          <w:sz w:val="24"/>
+        </w:rPr>
+        <w:t>Francesco</w:t>
+      </w:r>
+      <w:r>
+        <w:rPr>
+          <w:sz w:val="24"/>
+        </w:rPr>
+        <w:t xml:space="preserve"> inserisce nel campo “</w:t>
+      </w:r>
+      <w:r>
+        <w:rPr>
+          <w:sz w:val="24"/>
+        </w:rPr>
+        <w:t>Prezzo</w:t>
+      </w:r>
+      <w:r>
+        <w:rPr>
+          <w:sz w:val="24"/>
+        </w:rPr>
+        <w:t xml:space="preserve">” </w:t>
+      </w:r>
+      <w:r>
+        <w:rPr>
+          <w:sz w:val="24"/>
+        </w:rPr>
+        <w:t>il prezzo corretto</w:t>
+      </w:r>
+      <w:r>
+        <w:rPr>
+          <w:sz w:val="24"/>
+        </w:rPr>
+        <w:t xml:space="preserve"> e clicca sul bottone “</w:t>
+      </w:r>
+      <w:r>
+        <w:rPr>
+          <w:sz w:val="24"/>
+        </w:rPr>
+        <w:t>Modifica</w:t>
+      </w:r>
+      <w:r>
+        <w:rPr>
+          <w:sz w:val="24"/>
+        </w:rPr>
+        <w:t xml:space="preserve"> Prodotto</w:t>
+      </w:r>
+      <w:r>
+        <w:rPr>
+          <w:sz w:val="24"/>
+        </w:rPr>
+        <w:t xml:space="preserve">” posto sotto il form. </w:t>
+      </w:r>
     </w:p>
     <w:p>
       <w:pPr>
@@ -4080,19 +4053,11 @@
           <w:sz w:val="24"/>
         </w:rPr>
       </w:pPr>
-    </w:p>
-    <w:p>
-      <w:pPr>
-        <w:pStyle w:val="Paragrafoelenco"/>
-        <w:ind w:left="0"/>
-        <w:rPr>
-          <w:sz w:val="24"/>
-        </w:rPr>
-      </w:pPr>
-      <w:r>
-        <w:rPr>
-          <w:sz w:val="24"/>
-        </w:rPr>
+      <w:r>
+        <w:rPr>
+          <w:sz w:val="24"/>
+        </w:rPr>
+        <w:lastRenderedPageBreak/>
         <w:t xml:space="preserve">Viene quindi reindirizzato alla sua pagina personale. Adesso </w:t>
       </w:r>
       <w:r>
@@ -4242,7 +4207,7 @@
                     </pic:cNvPicPr>
                   </pic:nvPicPr>
                   <pic:blipFill>
-                    <a:blip r:embed="rId24">
+                    <a:blip r:embed="rId27">
                       <a:extLst>
                         <a:ext uri="{28A0092B-C50C-407E-A947-70E740481C1C}">
                           <a14:useLocalDpi xmlns:a14="http://schemas.microsoft.com/office/drawing/2010/main" val="0"/>
@@ -4297,7 +4262,7 @@
                     </pic:cNvPicPr>
                   </pic:nvPicPr>
                   <pic:blipFill>
-                    <a:blip r:embed="rId25">
+                    <a:blip r:embed="rId28">
                       <a:extLst>
                         <a:ext uri="{28A0092B-C50C-407E-A947-70E740481C1C}">
                           <a14:useLocalDpi xmlns:a14="http://schemas.microsoft.com/office/drawing/2010/main" val="0"/>
@@ -4341,60 +4306,6 @@
     <w:p>
       <w:pPr>
         <w:pStyle w:val="Paragrafoelenco"/>
-        <w:ind w:left="0"/>
-        <w:rPr>
-          <w:sz w:val="24"/>
-        </w:rPr>
-      </w:pPr>
-    </w:p>
-    <w:p>
-      <w:pPr>
-        <w:pStyle w:val="Paragrafoelenco"/>
-        <w:ind w:left="0"/>
-        <w:rPr>
-          <w:sz w:val="24"/>
-        </w:rPr>
-      </w:pPr>
-    </w:p>
-    <w:p>
-      <w:pPr>
-        <w:pStyle w:val="Paragrafoelenco"/>
-        <w:ind w:left="0"/>
-        <w:rPr>
-          <w:sz w:val="24"/>
-        </w:rPr>
-      </w:pPr>
-    </w:p>
-    <w:p>
-      <w:pPr>
-        <w:pStyle w:val="Paragrafoelenco"/>
-        <w:ind w:left="0"/>
-        <w:rPr>
-          <w:sz w:val="24"/>
-        </w:rPr>
-      </w:pPr>
-    </w:p>
-    <w:p>
-      <w:pPr>
-        <w:pStyle w:val="Paragrafoelenco"/>
-        <w:ind w:left="0"/>
-        <w:rPr>
-          <w:sz w:val="24"/>
-        </w:rPr>
-      </w:pPr>
-    </w:p>
-    <w:p>
-      <w:pPr>
-        <w:pStyle w:val="Paragrafoelenco"/>
-        <w:ind w:left="0" w:right="-1"/>
-        <w:rPr>
-          <w:sz w:val="24"/>
-        </w:rPr>
-      </w:pPr>
-    </w:p>
-    <w:p>
-      <w:pPr>
-        <w:pStyle w:val="Paragrafoelenco"/>
         <w:ind w:left="-851" w:right="-568"/>
         <w:rPr>
           <w:sz w:val="24"/>
@@ -4545,7 +4456,7 @@
                     </pic:cNvPicPr>
                   </pic:nvPicPr>
                   <pic:blipFill>
-                    <a:blip r:embed="rId25">
+                    <a:blip r:embed="rId28">
                       <a:extLst>
                         <a:ext uri="{28A0092B-C50C-407E-A947-70E740481C1C}">
                           <a14:useLocalDpi xmlns:a14="http://schemas.microsoft.com/office/drawing/2010/main" val="0"/>
@@ -4600,7 +4511,7 @@
                     </pic:cNvPicPr>
                   </pic:nvPicPr>
                   <pic:blipFill>
-                    <a:blip r:embed="rId26">
+                    <a:blip r:embed="rId29">
                       <a:extLst>
                         <a:ext uri="{28A0092B-C50C-407E-A947-70E740481C1C}">
                           <a14:useLocalDpi xmlns:a14="http://schemas.microsoft.com/office/drawing/2010/main" val="0"/>
@@ -4647,90 +4558,185 @@
         <w:pStyle w:val="Paragrafoelenco"/>
         <w:ind w:left="-142"/>
         <w:rPr>
+          <w:b/>
+          <w:sz w:val="36"/>
+        </w:rPr>
+      </w:pPr>
+      <w:r>
+        <w:rPr>
+          <w:b/>
+          <w:noProof/>
+          <w:sz w:val="36"/>
+          <w:lang w:eastAsia="it-IT"/>
+        </w:rPr>
+        <w:lastRenderedPageBreak/>
+        <mc:AlternateContent>
+          <mc:Choice Requires="wps">
+            <w:drawing>
+              <wp:anchor distT="0" distB="0" distL="114300" distR="114300" simplePos="0" relativeHeight="251676672" behindDoc="0" locked="0" layoutInCell="1" allowOverlap="1" wp14:anchorId="581D2C24" wp14:editId="72334E05">
+                <wp:simplePos x="0" y="0"/>
+                <wp:positionH relativeFrom="column">
+                  <wp:posOffset>-476250</wp:posOffset>
+                </wp:positionH>
+                <wp:positionV relativeFrom="paragraph">
+                  <wp:posOffset>415290</wp:posOffset>
+                </wp:positionV>
+                <wp:extent cx="7077075" cy="19050"/>
+                <wp:effectExtent l="0" t="0" r="28575" b="19050"/>
+                <wp:wrapNone/>
+                <wp:docPr id="20" name="Connettore 1 20"/>
+                <wp:cNvGraphicFramePr/>
+                <a:graphic xmlns:a="http://schemas.openxmlformats.org/drawingml/2006/main">
+                  <a:graphicData uri="http://schemas.microsoft.com/office/word/2010/wordprocessingShape">
+                    <wps:wsp>
+                      <wps:cNvCnPr/>
+                      <wps:spPr>
+                        <a:xfrm>
+                          <a:off x="0" y="0"/>
+                          <a:ext cx="7077075" cy="19050"/>
+                        </a:xfrm>
+                        <a:prstGeom prst="line">
+                          <a:avLst/>
+                        </a:prstGeom>
+                      </wps:spPr>
+                      <wps:style>
+                        <a:lnRef idx="1">
+                          <a:schemeClr val="accent1"/>
+                        </a:lnRef>
+                        <a:fillRef idx="0">
+                          <a:schemeClr val="accent1"/>
+                        </a:fillRef>
+                        <a:effectRef idx="0">
+                          <a:schemeClr val="accent1"/>
+                        </a:effectRef>
+                        <a:fontRef idx="minor">
+                          <a:schemeClr val="tx1"/>
+                        </a:fontRef>
+                      </wps:style>
+                      <wps:bodyPr/>
+                    </wps:wsp>
+                  </a:graphicData>
+                </a:graphic>
+              </wp:anchor>
+            </w:drawing>
+          </mc:Choice>
+          <mc:Fallback>
+            <w:pict>
+              <v:line w14:anchorId="4604CF73" id="Connettore 1 20" o:spid="_x0000_s1026" style="position:absolute;z-index:251676672;visibility:visible;mso-wrap-style:square;mso-wrap-distance-left:9pt;mso-wrap-distance-top:0;mso-wrap-distance-right:9pt;mso-wrap-distance-bottom:0;mso-position-horizontal:absolute;mso-position-horizontal-relative:text;mso-position-vertical:absolute;mso-position-vertical-relative:text" from="-37.5pt,32.7pt" to="519.75pt,34.2pt" o:gfxdata="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" strokecolor="#5b9bd5 [3204]" strokeweight=".5pt">
+                <v:stroke joinstyle="miter"/>
+              </v:line>
+            </w:pict>
+          </mc:Fallback>
+        </mc:AlternateContent>
+      </w:r>
+      <w:r>
+        <w:rPr>
+          <w:b/>
+          <w:sz w:val="36"/>
+        </w:rPr>
+        <w:t>5</w:t>
+      </w:r>
+      <w:r>
+        <w:rPr>
+          <w:b/>
+          <w:sz w:val="36"/>
+        </w:rPr>
+        <w:t xml:space="preserve">. </w:t>
+      </w:r>
+      <w:r>
+        <w:rPr>
+          <w:b/>
+          <w:sz w:val="36"/>
+        </w:rPr>
+        <w:t xml:space="preserve">Target </w:t>
+      </w:r>
+      <w:proofErr w:type="spellStart"/>
+      <w:r>
+        <w:rPr>
+          <w:b/>
+          <w:sz w:val="36"/>
+        </w:rPr>
+        <w:t>Enviroment</w:t>
+      </w:r>
+      <w:proofErr w:type="spellEnd"/>
+    </w:p>
+    <w:p>
+      <w:pPr>
+        <w:pStyle w:val="Paragrafoelenco"/>
+        <w:ind w:left="-142"/>
+        <w:rPr>
+          <w:b/>
+          <w:sz w:val="36"/>
+        </w:rPr>
+      </w:pPr>
+    </w:p>
+    <w:p>
+      <w:pPr>
+        <w:pStyle w:val="Paragrafoelenco"/>
+        <w:ind w:left="-142"/>
+        <w:rPr>
           <w:sz w:val="24"/>
           <w:szCs w:val="24"/>
         </w:rPr>
       </w:pPr>
-    </w:p>
-    <w:p>
-      <w:pPr>
-        <w:pStyle w:val="Paragrafoelenco"/>
-        <w:ind w:left="-142"/>
+      <w:r>
         <w:rPr>
           <w:sz w:val="24"/>
           <w:szCs w:val="24"/>
         </w:rPr>
-      </w:pPr>
-    </w:p>
-    <w:p>
-      <w:pPr>
-        <w:pStyle w:val="Paragrafoelenco"/>
-        <w:ind w:left="-142"/>
+        <w:t xml:space="preserve"> </w:t>
+      </w:r>
+      <w:r>
         <w:rPr>
           <w:sz w:val="24"/>
           <w:szCs w:val="24"/>
         </w:rPr>
-      </w:pPr>
-    </w:p>
-    <w:p>
-      <w:pPr>
-        <w:pStyle w:val="Paragrafoelenco"/>
-        <w:ind w:left="-142"/>
+        <w:t>“</w:t>
+      </w:r>
+      <w:r>
         <w:rPr>
           <w:sz w:val="24"/>
           <w:szCs w:val="24"/>
         </w:rPr>
-      </w:pPr>
-    </w:p>
-    <w:p>
-      <w:pPr>
-        <w:pStyle w:val="Paragrafoelenco"/>
-        <w:ind w:left="-142"/>
+        <w:t xml:space="preserve">Enoteca Il </w:t>
+      </w:r>
+      <w:r>
         <w:rPr>
           <w:sz w:val="24"/>
           <w:szCs w:val="24"/>
         </w:rPr>
-      </w:pPr>
-    </w:p>
-    <w:p>
-      <w:pPr>
-        <w:pStyle w:val="Paragrafoelenco"/>
-        <w:ind w:left="-142"/>
+        <w:t>Gocciolatoio” sarà web-</w:t>
+      </w:r>
+      <w:proofErr w:type="spellStart"/>
+      <w:r>
         <w:rPr>
           <w:sz w:val="24"/>
           <w:szCs w:val="24"/>
         </w:rPr>
-      </w:pPr>
-    </w:p>
-    <w:p>
-      <w:pPr>
-        <w:pStyle w:val="Paragrafoelenco"/>
-        <w:ind w:left="-142"/>
+        <w:t>based</w:t>
+      </w:r>
+      <w:proofErr w:type="spellEnd"/>
+      <w:r>
         <w:rPr>
           <w:sz w:val="24"/>
           <w:szCs w:val="24"/>
         </w:rPr>
-      </w:pPr>
-    </w:p>
-    <w:p>
-      <w:pPr>
-        <w:pStyle w:val="Paragrafoelenco"/>
-        <w:ind w:left="-142"/>
+        <w:t>, quindi, accessibile da qualsiasi dispositivo che sia connesso ad Internet. Per implementare “</w:t>
+      </w:r>
+      <w:r>
         <w:rPr>
           <w:sz w:val="24"/>
           <w:szCs w:val="24"/>
         </w:rPr>
-      </w:pPr>
-    </w:p>
-    <w:p>
-      <w:pPr>
-        <w:pStyle w:val="Paragrafoelenco"/>
-        <w:ind w:left="-142"/>
+        <w:t xml:space="preserve">Enoteca Il </w:t>
+      </w:r>
+      <w:r>
         <w:rPr>
           <w:sz w:val="24"/>
           <w:szCs w:val="24"/>
         </w:rPr>
-      </w:pPr>
+        <w:t xml:space="preserve">Gocciolatoio” verrà utilizzato un Web Server che interagirà con un DBMS. </w:t>
+      </w:r>
     </w:p>
     <w:p>
       <w:pPr>
@@ -4741,16 +4747,13 @@
           <w:szCs w:val="24"/>
         </w:rPr>
       </w:pPr>
-    </w:p>
-    <w:p>
-      <w:pPr>
-        <w:pStyle w:val="Paragrafoelenco"/>
-        <w:ind w:left="-142"/>
+      <w:r>
         <w:rPr>
           <w:sz w:val="24"/>
           <w:szCs w:val="24"/>
         </w:rPr>
-      </w:pPr>
+        <w:t>I target sono rappresentati dagli amanti dei prodotti enogastronomici.</w:t>
+      </w:r>
     </w:p>
     <w:p>
       <w:pPr>
@@ -4764,182 +4767,113 @@
     </w:p>
     <w:p>
       <w:pPr>
-        <w:pStyle w:val="Paragrafoelenco"/>
-        <w:ind w:left="-142"/>
-        <w:rPr>
-          <w:sz w:val="24"/>
-          <w:szCs w:val="24"/>
-        </w:rPr>
-      </w:pPr>
-    </w:p>
-    <w:p>
-      <w:pPr>
-        <w:pStyle w:val="Paragrafoelenco"/>
-        <w:ind w:left="-142"/>
-        <w:rPr>
-          <w:sz w:val="24"/>
-          <w:szCs w:val="24"/>
-        </w:rPr>
-      </w:pPr>
-    </w:p>
-    <w:p>
-      <w:pPr>
-        <w:pStyle w:val="Paragrafoelenco"/>
-        <w:ind w:left="-142"/>
-        <w:rPr>
-          <w:sz w:val="24"/>
-          <w:szCs w:val="24"/>
-        </w:rPr>
-      </w:pPr>
-    </w:p>
-    <w:p>
-      <w:pPr>
-        <w:pStyle w:val="Paragrafoelenco"/>
-        <w:ind w:left="-142"/>
-        <w:rPr>
-          <w:sz w:val="24"/>
-          <w:szCs w:val="24"/>
-        </w:rPr>
-      </w:pPr>
-    </w:p>
-    <w:p>
-      <w:pPr>
-        <w:pStyle w:val="Paragrafoelenco"/>
-        <w:ind w:left="-142"/>
-        <w:rPr>
-          <w:sz w:val="24"/>
-          <w:szCs w:val="24"/>
-        </w:rPr>
-      </w:pPr>
-      <w:r>
         <w:rPr>
           <w:b/>
-          <w:sz w:val="28"/>
-        </w:rPr>
-        <w:lastRenderedPageBreak/>
-        <w:t xml:space="preserve">5.Target </w:t>
+          <w:sz w:val="36"/>
+        </w:rPr>
+      </w:pPr>
+      <w:r>
+        <w:rPr>
+          <w:noProof/>
+          <w:lang w:eastAsia="it-IT"/>
+        </w:rPr>
+        <mc:AlternateContent>
+          <mc:Choice Requires="wps">
+            <w:drawing>
+              <wp:anchor distT="0" distB="0" distL="114300" distR="114300" simplePos="0" relativeHeight="251678720" behindDoc="0" locked="0" layoutInCell="1" allowOverlap="1" wp14:anchorId="6D34B156" wp14:editId="19842150">
+                <wp:simplePos x="0" y="0"/>
+                <wp:positionH relativeFrom="column">
+                  <wp:posOffset>-476250</wp:posOffset>
+                </wp:positionH>
+                <wp:positionV relativeFrom="paragraph">
+                  <wp:posOffset>415290</wp:posOffset>
+                </wp:positionV>
+                <wp:extent cx="7077075" cy="19050"/>
+                <wp:effectExtent l="0" t="0" r="28575" b="19050"/>
+                <wp:wrapNone/>
+                <wp:docPr id="23" name="Connettore 1 23"/>
+                <wp:cNvGraphicFramePr/>
+                <a:graphic xmlns:a="http://schemas.openxmlformats.org/drawingml/2006/main">
+                  <a:graphicData uri="http://schemas.microsoft.com/office/word/2010/wordprocessingShape">
+                    <wps:wsp>
+                      <wps:cNvCnPr/>
+                      <wps:spPr>
+                        <a:xfrm>
+                          <a:off x="0" y="0"/>
+                          <a:ext cx="7077075" cy="19050"/>
+                        </a:xfrm>
+                        <a:prstGeom prst="line">
+                          <a:avLst/>
+                        </a:prstGeom>
+                      </wps:spPr>
+                      <wps:style>
+                        <a:lnRef idx="1">
+                          <a:schemeClr val="accent1"/>
+                        </a:lnRef>
+                        <a:fillRef idx="0">
+                          <a:schemeClr val="accent1"/>
+                        </a:fillRef>
+                        <a:effectRef idx="0">
+                          <a:schemeClr val="accent1"/>
+                        </a:effectRef>
+                        <a:fontRef idx="minor">
+                          <a:schemeClr val="tx1"/>
+                        </a:fontRef>
+                      </wps:style>
+                      <wps:bodyPr/>
+                    </wps:wsp>
+                  </a:graphicData>
+                </a:graphic>
+              </wp:anchor>
+            </w:drawing>
+          </mc:Choice>
+          <mc:Fallback>
+            <w:pict>
+              <v:line w14:anchorId="476B542A" id="Connettore 1 23" o:spid="_x0000_s1026" style="position:absolute;z-index:251678720;visibility:visible;mso-wrap-style:square;mso-wrap-distance-left:9pt;mso-wrap-distance-top:0;mso-wrap-distance-right:9pt;mso-wrap-distance-bottom:0;mso-position-horizontal:absolute;mso-position-horizontal-relative:text;mso-position-vertical:absolute;mso-position-vertical-relative:text" from="-37.5pt,32.7pt" to="519.75pt,34.2pt" o:gfxdata="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" strokecolor="#5b9bd5 [3204]" strokeweight=".5pt">
+                <v:stroke joinstyle="miter"/>
+              </v:line>
+            </w:pict>
+          </mc:Fallback>
+        </mc:AlternateContent>
+      </w:r>
+      <w:r>
+        <w:rPr>
+          <w:b/>
+          <w:sz w:val="36"/>
+        </w:rPr>
+        <w:t>6</w:t>
+      </w:r>
+      <w:r>
+        <w:rPr>
+          <w:b/>
+          <w:sz w:val="36"/>
+        </w:rPr>
+        <w:t>.</w:t>
+      </w:r>
+      <w:r>
+        <w:rPr>
+          <w:b/>
+          <w:sz w:val="36"/>
+        </w:rPr>
+        <w:t xml:space="preserve"> </w:t>
       </w:r>
       <w:proofErr w:type="spellStart"/>
       <w:r>
         <w:rPr>
           <w:b/>
-          <w:sz w:val="28"/>
-        </w:rPr>
-        <w:t>Enviroment</w:t>
+          <w:sz w:val="36"/>
+        </w:rPr>
+        <w:t>DeadLine</w:t>
       </w:r>
       <w:proofErr w:type="spellEnd"/>
     </w:p>
     <w:p>
       <w:pPr>
-        <w:pStyle w:val="Paragrafoelenco"/>
-        <w:ind w:left="-142"/>
-        <w:rPr>
-          <w:sz w:val="24"/>
-          <w:szCs w:val="24"/>
-        </w:rPr>
-      </w:pPr>
-      <w:r>
-        <w:rPr>
-          <w:sz w:val="24"/>
-          <w:szCs w:val="24"/>
-        </w:rPr>
-        <w:t>“</w:t>
-      </w:r>
-      <w:r>
-        <w:rPr>
-          <w:sz w:val="24"/>
-          <w:szCs w:val="24"/>
-        </w:rPr>
-        <w:t xml:space="preserve">Enoteca Il </w:t>
-      </w:r>
-      <w:r>
-        <w:rPr>
-          <w:sz w:val="24"/>
-          <w:szCs w:val="24"/>
-        </w:rPr>
-        <w:t>Gocciolatoio” sarà web-</w:t>
-      </w:r>
-      <w:proofErr w:type="spellStart"/>
-      <w:r>
-        <w:rPr>
-          <w:sz w:val="24"/>
-          <w:szCs w:val="24"/>
-        </w:rPr>
-        <w:t>based</w:t>
-      </w:r>
-      <w:proofErr w:type="spellEnd"/>
-      <w:r>
-        <w:rPr>
-          <w:sz w:val="24"/>
-          <w:szCs w:val="24"/>
-        </w:rPr>
-        <w:t>, quindi, accessibile da qualsiasi dispositivo che sia connesso ad Internet. Per implementare “</w:t>
-      </w:r>
-      <w:r>
-        <w:rPr>
-          <w:sz w:val="24"/>
-          <w:szCs w:val="24"/>
-        </w:rPr>
-        <w:t xml:space="preserve">Enoteca Il </w:t>
-      </w:r>
-      <w:r>
-        <w:rPr>
-          <w:sz w:val="24"/>
-          <w:szCs w:val="24"/>
-        </w:rPr>
-        <w:t xml:space="preserve">Gocciolatoio” verrà utilizzato un Web Server che interagirà con un DBMS. </w:t>
-      </w:r>
-    </w:p>
-    <w:p>
-      <w:pPr>
-        <w:pStyle w:val="Paragrafoelenco"/>
-        <w:ind w:left="-142"/>
-        <w:rPr>
-          <w:sz w:val="24"/>
-          <w:szCs w:val="24"/>
-        </w:rPr>
-      </w:pPr>
-      <w:r>
-        <w:rPr>
-          <w:sz w:val="24"/>
-          <w:szCs w:val="24"/>
-        </w:rPr>
-        <w:t>I target sono rappresentati dagli amanti dei prodotti enogastronomici.</w:t>
-      </w:r>
-    </w:p>
-    <w:p>
-      <w:pPr>
-        <w:pStyle w:val="Paragrafoelenco"/>
-        <w:ind w:left="-142"/>
-        <w:rPr>
-          <w:sz w:val="24"/>
-          <w:szCs w:val="24"/>
-        </w:rPr>
-      </w:pPr>
-    </w:p>
-    <w:p>
-      <w:pPr>
-        <w:pStyle w:val="Paragrafoelenco"/>
-        <w:ind w:left="-142"/>
         <w:rPr>
           <w:b/>
-          <w:sz w:val="28"/>
-        </w:rPr>
-      </w:pPr>
-      <w:r>
-        <w:rPr>
-          <w:b/>
-          <w:sz w:val="28"/>
-        </w:rPr>
-        <w:t>6. Deadline</w:t>
-      </w:r>
-      <w:r>
-        <w:rPr>
-          <w:b/>
-          <w:sz w:val="28"/>
-        </w:rPr>
-        <w:t>s</w:t>
-      </w:r>
+          <w:sz w:val="36"/>
+        </w:rPr>
+      </w:pPr>
     </w:p>
     <w:p>
       <w:pPr>
@@ -5118,11 +5052,10 @@
     <w:p>
       <w:pPr>
         <w:pStyle w:val="Paragrafoelenco"/>
-        <w:ind w:left="-142"/>
+        <w:ind w:left="360"/>
         <w:rPr>
           <w:sz w:val="24"/>
           <w:szCs w:val="24"/>
-          <w:u w:val="single"/>
         </w:rPr>
       </w:pPr>
     </w:p>
@@ -5135,16 +5068,102 @@
         </w:numPr>
         <w:rPr>
           <w:b/>
-          <w:sz w:val="28"/>
-        </w:rPr>
-      </w:pPr>
+          <w:sz w:val="36"/>
+        </w:rPr>
+      </w:pPr>
+      <w:r>
+        <w:rPr>
+          <w:noProof/>
+          <w:lang w:eastAsia="it-IT"/>
+        </w:rPr>
+        <mc:AlternateContent>
+          <mc:Choice Requires="wps">
+            <w:drawing>
+              <wp:anchor distT="0" distB="0" distL="114300" distR="114300" simplePos="0" relativeHeight="251680768" behindDoc="0" locked="0" layoutInCell="1" allowOverlap="1" wp14:anchorId="5CCC7421" wp14:editId="2A8FF7EC">
+                <wp:simplePos x="0" y="0"/>
+                <wp:positionH relativeFrom="column">
+                  <wp:posOffset>-476250</wp:posOffset>
+                </wp:positionH>
+                <wp:positionV relativeFrom="paragraph">
+                  <wp:posOffset>415290</wp:posOffset>
+                </wp:positionV>
+                <wp:extent cx="7077075" cy="19050"/>
+                <wp:effectExtent l="0" t="0" r="28575" b="19050"/>
+                <wp:wrapNone/>
+                <wp:docPr id="25" name="Connettore 1 25"/>
+                <wp:cNvGraphicFramePr/>
+                <a:graphic xmlns:a="http://schemas.openxmlformats.org/drawingml/2006/main">
+                  <a:graphicData uri="http://schemas.microsoft.com/office/word/2010/wordprocessingShape">
+                    <wps:wsp>
+                      <wps:cNvCnPr/>
+                      <wps:spPr>
+                        <a:xfrm>
+                          <a:off x="0" y="0"/>
+                          <a:ext cx="7077075" cy="19050"/>
+                        </a:xfrm>
+                        <a:prstGeom prst="line">
+                          <a:avLst/>
+                        </a:prstGeom>
+                      </wps:spPr>
+                      <wps:style>
+                        <a:lnRef idx="1">
+                          <a:schemeClr val="accent1"/>
+                        </a:lnRef>
+                        <a:fillRef idx="0">
+                          <a:schemeClr val="accent1"/>
+                        </a:fillRef>
+                        <a:effectRef idx="0">
+                          <a:schemeClr val="accent1"/>
+                        </a:effectRef>
+                        <a:fontRef idx="minor">
+                          <a:schemeClr val="tx1"/>
+                        </a:fontRef>
+                      </wps:style>
+                      <wps:bodyPr/>
+                    </wps:wsp>
+                  </a:graphicData>
+                </a:graphic>
+              </wp:anchor>
+            </w:drawing>
+          </mc:Choice>
+          <mc:Fallback>
+            <w:pict>
+              <v:line w14:anchorId="5BDE000A" id="Connettore 1 25" o:spid="_x0000_s1026" style="position:absolute;z-index:251680768;visibility:visible;mso-wrap-style:square;mso-wrap-distance-left:9pt;mso-wrap-distance-top:0;mso-wrap-distance-right:9pt;mso-wrap-distance-bottom:0;mso-position-horizontal:absolute;mso-position-horizontal-relative:text;mso-position-vertical:absolute;mso-position-vertical-relative:text" from="-37.5pt,32.7pt" to="519.75pt,34.2pt" o:gfxdata="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" strokecolor="#5b9bd5 [3204]" strokeweight=".5pt">
+                <v:stroke joinstyle="miter"/>
+              </v:line>
+            </w:pict>
+          </mc:Fallback>
+        </mc:AlternateContent>
+      </w:r>
       <w:r>
         <w:rPr>
           <w:b/>
-          <w:sz w:val="28"/>
+          <w:sz w:val="36"/>
         </w:rPr>
         <w:t>Criteri di accettazione</w:t>
       </w:r>
+    </w:p>
+    <w:p>
+      <w:pPr>
+        <w:pStyle w:val="Paragrafoelenco"/>
+        <w:ind w:left="-142"/>
+        <w:rPr>
+          <w:sz w:val="24"/>
+          <w:szCs w:val="24"/>
+          <w:u w:val="single"/>
+        </w:rPr>
+      </w:pPr>
+    </w:p>
+    <w:p>
+      <w:pPr>
+        <w:pStyle w:val="Paragrafoelenco"/>
+        <w:rPr>
+          <w:sz w:val="24"/>
+          <w:szCs w:val="24"/>
+        </w:rPr>
+      </w:pPr>
+      <w:bookmarkStart w:id="0" w:name="_GoBack"/>
+      <w:bookmarkEnd w:id="0"/>
     </w:p>
     <w:p>
       <w:pPr>
@@ -5213,7 +5232,7 @@
       </w:pPr>
     </w:p>
     <w:sectPr>
-      <w:footerReference w:type="default" r:id="rId27"/>
+      <w:footerReference w:type="default" r:id="rId30"/>
       <w:pgSz w:w="11906" w:h="16838"/>
       <w:pgMar w:top="993" w:right="1134" w:bottom="1134" w:left="1134" w:header="708" w:footer="708" w:gutter="0"/>
       <w:cols w:space="708"/>
@@ -5375,7 +5394,7 @@
                                       <w:sz w:val="32"/>
                                       <w:szCs w:val="32"/>
                                     </w:rPr>
-                                    <w:t>3</w:t>
+                                    <w:t>13</w:t>
                                   </w:r>
                                   <w:r>
                                     <w:rPr>
@@ -5448,7 +5467,7 @@
                                 <w:sz w:val="32"/>
                                 <w:szCs w:val="32"/>
                               </w:rPr>
-                              <w:t>3</w:t>
+                              <w:t>13</w:t>
                             </w:r>
                             <w:r>
                               <w:rPr>
@@ -7271,7 +7290,7 @@
 </file>
 
 <file path=customXml/itemProps1.xml><?xml version="1.0" encoding="utf-8"?>
-<ds:datastoreItem xmlns:ds="http://schemas.openxmlformats.org/officeDocument/2006/customXml" ds:itemID="{4ADEA6F5-65E1-47FE-A47E-17D10F0B698E}">
+<ds:datastoreItem xmlns:ds="http://schemas.openxmlformats.org/officeDocument/2006/customXml" ds:itemID="{8CCB3DF5-9305-4C14-8196-A6B71ED2EF81}">
   <ds:schemaRefs>
     <ds:schemaRef ds:uri="http://schemas.openxmlformats.org/officeDocument/2006/bibliography"/>
   </ds:schemaRefs>

</xml_diff>

<commit_message>
PS AGGIORNATO e convalidato
</commit_message>
<xml_diff>
--- a/Problem Statement.docx
+++ b/Problem Statement.docx
@@ -1060,7 +1060,17 @@
     </w:p>
     <w:p>
       <w:r>
-        <w:t>“Gocciolatoio” è un web-app con l’obiettivo di ampliare la vendita di un negozio fisico già esistente sul territorio campano (situato in Somma Vesuviana, provincia di Napoli) e portare la vendita al mondo del web. Si tratta di un’enoteca che non si limita alla sola vendita di vini e spumanti ma che ha allargato la sua offerta dando ai clienti la possibilità di acquistare una selezione pregiata di birre artigianali, liquori per poi passare pasta, conserve composte, liquori e cioccolato. Tutti i prodotti che si trovano all’interno del negozio sono stati scelti da esperti in base alla qualità, al prestigio ed al prezzo. L’obiettivo è sempre stato quello di offrire il massimo a tutti gli amanti del genere, a chi ama i piaceri della tavola, agli enofili ed ai golosi, il tutto ad un ottimo prezzo. Dopo un’attenta analisi si è giunti all’idea comune di ampliare la clientela, raggiungendo non solo i territori limitrofi alla piana campana ma tutto il mondo. La strada più ovvia è, quindi, quella di approdare sul web con un sito che raggiunga chi è alla ricerca di eccellenti prodotti enogastronomici, che pubblicizzi i prodotti offerti e che sia diretto e chiaro.</w:t>
+        <w:t>“</w:t>
+      </w:r>
+      <w:r>
+        <w:rPr>
+          <w:sz w:val="24"/>
+          <w:szCs w:val="24"/>
+        </w:rPr>
+        <w:t>Enoteca Il Gocciolatoio</w:t>
+      </w:r>
+      <w:r>
+        <w:t>” è un web-app con l’obiettivo di ampliare la vendita di un negozio fisico già esistente sul territorio campano (situato in Somma Vesuviana, provincia di Napoli) e portare la vendita al mondo del web. Si tratta di un’enoteca che non si limita alla sola vendita di vini e spumanti ma che ha allargato la sua offerta dando ai clienti la possibilità di acquistare una selezione pregiata di birre artigianali, liquori per poi passare pasta, conserve composte, liquori e cioccolato. Tutti i prodotti che si trovano all’interno del negozio sono stati scelti da esperti in base alla qualità, al prestigio ed al prezzo. L’obiettivo è sempre stato quello di offrire il massimo a tutti gli amanti del genere, a chi ama i piaceri della tavola, agli enofili ed ai golosi, il tutto ad un ottimo prezzo. Dopo un’attenta analisi si è giunti all’idea comune di ampliare la clientela, raggiungendo non solo i territori limitrofi alla piana campana ma tutto il mondo. La strada più ovvia è, quindi, quella di approdare sul web con un sito che raggiunga chi è alla ricerca di eccellenti prodotti enogastronomici, che pubblicizzi i prodotti offerti e che sia diretto e chiaro.</w:t>
       </w:r>
       <w:r>
         <w:t xml:space="preserve"> </w:t>
@@ -1414,7 +1424,13 @@
         <w:rPr>
           <w:sz w:val="24"/>
         </w:rPr>
-        <w:t xml:space="preserve">Utente registrato: può visualizzare la pagina principale e le sue rispettive categorie. Ricercare prodotti e visualizzarli nel dettaglio. Aggiungere prodotti nel carrello ed infine l’acquistarli. </w:t>
+        <w:t>Cliente</w:t>
+      </w:r>
+      <w:r>
+        <w:rPr>
+          <w:sz w:val="24"/>
+        </w:rPr>
+        <w:t xml:space="preserve">: può visualizzare la pagina principale e le sue rispettive categorie. Ricercare prodotti e visualizzarli nel dettaglio. Aggiungere prodotti nel carrello ed infine l’acquistarli. </w:t>
       </w:r>
       <w:r>
         <w:t xml:space="preserve"> </w:t>
@@ -1477,139 +1493,150 @@
         <w:rPr>
           <w:sz w:val="24"/>
         </w:rPr>
-        <w:t>Utente back-office: può aggiungere, rimuovere e modificare dei prodotti enogastronomici all’interno del catalogo ed eliminare, modificare utenti (anche per poter aggiungere ulteriori figure amministrative), inoltre potrà svolgere tutte le funzionalità di un utente registrato.</w:t>
-      </w:r>
-    </w:p>
-    <w:p>
-      <w:pPr>
-        <w:pStyle w:val="Paragrafoelenco"/>
-        <w:rPr>
-          <w:sz w:val="24"/>
-        </w:rPr>
-      </w:pPr>
-    </w:p>
-    <w:p>
-      <w:pPr>
-        <w:pStyle w:val="Paragrafoelenco"/>
-        <w:ind w:left="-142"/>
-        <w:rPr>
-          <w:sz w:val="24"/>
-        </w:rPr>
-      </w:pPr>
-    </w:p>
-    <w:p>
-      <w:pPr>
-        <w:pStyle w:val="Paragrafoelenco"/>
-        <w:ind w:left="-142"/>
-        <w:rPr>
-          <w:sz w:val="24"/>
-        </w:rPr>
-      </w:pPr>
-    </w:p>
-    <w:p>
-      <w:pPr>
-        <w:pStyle w:val="Paragrafoelenco"/>
-        <w:ind w:left="-142"/>
-        <w:rPr>
-          <w:sz w:val="24"/>
-        </w:rPr>
-      </w:pPr>
-    </w:p>
-    <w:p>
-      <w:pPr>
-        <w:pStyle w:val="Paragrafoelenco"/>
-        <w:ind w:left="-142"/>
-        <w:rPr>
-          <w:sz w:val="24"/>
-        </w:rPr>
-      </w:pPr>
-    </w:p>
-    <w:p>
-      <w:pPr>
-        <w:pStyle w:val="Paragrafoelenco"/>
-        <w:ind w:left="-142"/>
-        <w:rPr>
-          <w:sz w:val="24"/>
-        </w:rPr>
-      </w:pPr>
-    </w:p>
-    <w:p>
-      <w:pPr>
-        <w:pStyle w:val="Paragrafoelenco"/>
-        <w:ind w:left="-142"/>
-        <w:rPr>
-          <w:sz w:val="24"/>
-        </w:rPr>
-      </w:pPr>
-    </w:p>
-    <w:p>
-      <w:pPr>
-        <w:pStyle w:val="Paragrafoelenco"/>
-        <w:ind w:left="-142"/>
-        <w:rPr>
-          <w:sz w:val="24"/>
-        </w:rPr>
-      </w:pPr>
-    </w:p>
-    <w:p>
-      <w:pPr>
-        <w:pStyle w:val="Paragrafoelenco"/>
-        <w:ind w:left="-142"/>
-        <w:rPr>
-          <w:sz w:val="24"/>
-        </w:rPr>
-      </w:pPr>
-    </w:p>
-    <w:p>
-      <w:pPr>
-        <w:rPr>
-          <w:sz w:val="24"/>
-        </w:rPr>
-      </w:pPr>
-    </w:p>
-    <w:p>
-      <w:pPr>
-        <w:rPr>
-          <w:sz w:val="24"/>
-        </w:rPr>
-      </w:pPr>
-    </w:p>
-    <w:p>
-      <w:pPr>
-        <w:rPr>
-          <w:sz w:val="24"/>
-        </w:rPr>
-      </w:pPr>
-    </w:p>
-    <w:p>
-      <w:pPr>
-        <w:rPr>
-          <w:sz w:val="24"/>
-        </w:rPr>
-      </w:pPr>
-    </w:p>
-    <w:p>
-      <w:pPr>
-        <w:rPr>
-          <w:sz w:val="24"/>
-        </w:rPr>
-      </w:pPr>
-    </w:p>
-    <w:p>
-      <w:pPr>
-        <w:rPr>
-          <w:sz w:val="24"/>
-        </w:rPr>
-      </w:pPr>
-    </w:p>
-    <w:p>
-      <w:pPr>
-        <w:rPr>
-          <w:sz w:val="24"/>
-        </w:rPr>
-      </w:pPr>
-      <w:bookmarkStart w:id="0" w:name="_GoBack"/>
-      <w:bookmarkEnd w:id="0"/>
+        <w:t>Utente back-office: può aggiungere, rimuovere e modificare dei prodotti enogastronomici all’interno del catalogo ed eliminare, modificare utenti (anche per poter aggiungere u</w:t>
+      </w:r>
+      <w:r>
+        <w:rPr>
+          <w:sz w:val="24"/>
+        </w:rPr>
+        <w:t>lteriori figure amministrative).</w:t>
+      </w:r>
+    </w:p>
+    <w:p>
+      <w:pPr>
+        <w:pStyle w:val="Paragrafoelenco"/>
+        <w:rPr>
+          <w:sz w:val="24"/>
+        </w:rPr>
+      </w:pPr>
+    </w:p>
+    <w:p>
+      <w:pPr>
+        <w:pStyle w:val="Paragrafoelenco"/>
+        <w:ind w:left="-142"/>
+        <w:rPr>
+          <w:sz w:val="24"/>
+        </w:rPr>
+      </w:pPr>
+    </w:p>
+    <w:p>
+      <w:pPr>
+        <w:pStyle w:val="Paragrafoelenco"/>
+        <w:ind w:left="-142"/>
+        <w:rPr>
+          <w:sz w:val="24"/>
+        </w:rPr>
+      </w:pPr>
+    </w:p>
+    <w:p>
+      <w:pPr>
+        <w:pStyle w:val="Paragrafoelenco"/>
+        <w:ind w:left="-142"/>
+        <w:rPr>
+          <w:sz w:val="24"/>
+        </w:rPr>
+      </w:pPr>
+    </w:p>
+    <w:p>
+      <w:pPr>
+        <w:pStyle w:val="Paragrafoelenco"/>
+        <w:ind w:left="-142"/>
+        <w:rPr>
+          <w:sz w:val="24"/>
+        </w:rPr>
+      </w:pPr>
+    </w:p>
+    <w:p>
+      <w:pPr>
+        <w:pStyle w:val="Paragrafoelenco"/>
+        <w:ind w:left="-142"/>
+        <w:rPr>
+          <w:sz w:val="24"/>
+        </w:rPr>
+      </w:pPr>
+    </w:p>
+    <w:p>
+      <w:pPr>
+        <w:pStyle w:val="Paragrafoelenco"/>
+        <w:ind w:left="-142"/>
+        <w:rPr>
+          <w:sz w:val="24"/>
+        </w:rPr>
+      </w:pPr>
+    </w:p>
+    <w:p>
+      <w:pPr>
+        <w:pStyle w:val="Paragrafoelenco"/>
+        <w:ind w:left="-142"/>
+        <w:rPr>
+          <w:sz w:val="24"/>
+        </w:rPr>
+      </w:pPr>
+    </w:p>
+    <w:p>
+      <w:pPr>
+        <w:pStyle w:val="Paragrafoelenco"/>
+        <w:ind w:left="-142"/>
+        <w:rPr>
+          <w:sz w:val="24"/>
+        </w:rPr>
+      </w:pPr>
+    </w:p>
+    <w:p>
+      <w:pPr>
+        <w:rPr>
+          <w:sz w:val="24"/>
+        </w:rPr>
+      </w:pPr>
+    </w:p>
+    <w:p>
+      <w:pPr>
+        <w:rPr>
+          <w:sz w:val="24"/>
+        </w:rPr>
+      </w:pPr>
+    </w:p>
+    <w:p>
+      <w:pPr>
+        <w:rPr>
+          <w:sz w:val="24"/>
+        </w:rPr>
+      </w:pPr>
+    </w:p>
+    <w:p>
+      <w:pPr>
+        <w:rPr>
+          <w:sz w:val="24"/>
+        </w:rPr>
+      </w:pPr>
+    </w:p>
+    <w:p>
+      <w:pPr>
+        <w:rPr>
+          <w:sz w:val="24"/>
+        </w:rPr>
+      </w:pPr>
+    </w:p>
+    <w:p>
+      <w:pPr>
+        <w:rPr>
+          <w:sz w:val="24"/>
+        </w:rPr>
+      </w:pPr>
+    </w:p>
+    <w:p>
+      <w:pPr>
+        <w:rPr>
+          <w:sz w:val="24"/>
+        </w:rPr>
+      </w:pPr>
+    </w:p>
+    <w:p>
+      <w:pPr>
+        <w:rPr>
+          <w:sz w:val="24"/>
+        </w:rPr>
+      </w:pPr>
     </w:p>
     <w:p>
       <w:pPr>
@@ -1901,7 +1928,147 @@
     <w:p>
       <w:pPr>
         <w:pStyle w:val="Paragrafoelenco"/>
-        <w:ind w:left="-142"/>
+        <w:numPr>
+          <w:ilvl w:val="0"/>
+          <w:numId w:val="5"/>
+        </w:numPr>
+        <w:rPr>
+          <w:b/>
+          <w:sz w:val="20"/>
+          <w:szCs w:val="20"/>
+        </w:rPr>
+      </w:pPr>
+      <w:r>
+        <w:rPr>
+          <w:b/>
+          <w:sz w:val="20"/>
+          <w:szCs w:val="20"/>
+        </w:rPr>
+        <w:t xml:space="preserve">Lato Server </w:t>
+      </w:r>
+    </w:p>
+    <w:p>
+      <w:pPr>
+        <w:pStyle w:val="Paragrafoelenco"/>
+        <w:ind w:left="-142" w:firstLine="850"/>
+        <w:rPr>
+          <w:sz w:val="24"/>
+        </w:rPr>
+      </w:pPr>
+      <w:r>
+        <w:rPr>
+          <w:sz w:val="24"/>
+        </w:rPr>
+        <w:t xml:space="preserve">• Web Server Apache Tomcat 9 </w:t>
+      </w:r>
+    </w:p>
+    <w:p>
+      <w:pPr>
+        <w:pStyle w:val="Paragrafoelenco"/>
+        <w:ind w:left="566" w:firstLine="142"/>
+        <w:rPr>
+          <w:sz w:val="24"/>
+        </w:rPr>
+      </w:pPr>
+      <w:r>
+        <w:rPr>
+          <w:sz w:val="24"/>
+        </w:rPr>
+        <w:t xml:space="preserve">• Ambiente di sviluppo Eclipse Neon.3 </w:t>
+      </w:r>
+    </w:p>
+    <w:p>
+      <w:pPr>
+        <w:pStyle w:val="Paragrafoelenco"/>
+        <w:ind w:left="-142" w:firstLine="850"/>
+        <w:rPr>
+          <w:sz w:val="24"/>
+        </w:rPr>
+      </w:pPr>
+      <w:r>
+        <w:rPr>
+          <w:sz w:val="24"/>
+        </w:rPr>
+        <w:t xml:space="preserve">• Linguaggio di programmazione Java </w:t>
+      </w:r>
+    </w:p>
+    <w:p>
+      <w:pPr>
+        <w:pStyle w:val="Paragrafoelenco"/>
+        <w:ind w:left="566" w:firstLine="142"/>
+        <w:rPr>
+          <w:sz w:val="24"/>
+        </w:rPr>
+      </w:pPr>
+      <w:r>
+        <w:rPr>
+          <w:sz w:val="24"/>
+        </w:rPr>
+        <w:t xml:space="preserve">• Java Server Page (JPS) e </w:t>
+      </w:r>
+      <w:proofErr w:type="spellStart"/>
+      <w:r>
+        <w:rPr>
+          <w:sz w:val="24"/>
+        </w:rPr>
+        <w:t>Servlet</w:t>
+      </w:r>
+      <w:proofErr w:type="spellEnd"/>
+      <w:r>
+        <w:rPr>
+          <w:sz w:val="24"/>
+        </w:rPr>
+        <w:t xml:space="preserve"> </w:t>
+      </w:r>
+    </w:p>
+    <w:p>
+      <w:pPr>
+        <w:pStyle w:val="Paragrafoelenco"/>
+        <w:ind w:left="-142" w:firstLine="708"/>
+        <w:rPr>
+          <w:sz w:val="24"/>
+        </w:rPr>
+      </w:pPr>
+      <w:r>
+        <w:rPr>
+          <w:sz w:val="24"/>
+        </w:rPr>
+        <w:t xml:space="preserve"> </w:t>
+      </w:r>
+      <w:r>
+        <w:rPr>
+          <w:sz w:val="24"/>
+        </w:rPr>
+        <w:tab/>
+      </w:r>
+      <w:r>
+        <w:rPr>
+          <w:sz w:val="24"/>
+        </w:rPr>
+        <w:t xml:space="preserve">• Database relazionale </w:t>
+      </w:r>
+      <w:proofErr w:type="spellStart"/>
+      <w:r>
+        <w:rPr>
+          <w:sz w:val="24"/>
+        </w:rPr>
+        <w:t>MySQL</w:t>
+      </w:r>
+      <w:proofErr w:type="spellEnd"/>
+      <w:r>
+        <w:rPr>
+          <w:sz w:val="24"/>
+        </w:rPr>
+        <w:t xml:space="preserve"> </w:t>
+      </w:r>
+    </w:p>
+    <w:p>
+      <w:pPr>
+        <w:pStyle w:val="Paragrafoelenco"/>
+        <w:numPr>
+          <w:ilvl w:val="0"/>
+          <w:numId w:val="5"/>
+        </w:numPr>
         <w:rPr>
           <w:b/>
           <w:sz w:val="28"/>
@@ -1912,144 +2079,94 @@
           <w:b/>
           <w:sz w:val="28"/>
         </w:rPr>
-        <w:t xml:space="preserve">Lato Server </w:t>
-      </w:r>
-    </w:p>
-    <w:p>
-      <w:pPr>
-        <w:pStyle w:val="Paragrafoelenco"/>
-        <w:ind w:left="-142"/>
-        <w:rPr>
-          <w:sz w:val="24"/>
-        </w:rPr>
-      </w:pPr>
-      <w:r>
-        <w:rPr>
-          <w:sz w:val="24"/>
-        </w:rPr>
-        <w:t xml:space="preserve">• Web Server Apache Tomcat 9 </w:t>
-      </w:r>
-    </w:p>
-    <w:p>
-      <w:pPr>
-        <w:pStyle w:val="Paragrafoelenco"/>
-        <w:ind w:left="-142"/>
-        <w:rPr>
-          <w:sz w:val="24"/>
-        </w:rPr>
-      </w:pPr>
-      <w:r>
-        <w:rPr>
-          <w:sz w:val="24"/>
-        </w:rPr>
-        <w:t xml:space="preserve">• Ambiente di sviluppo Eclipse Neon.3 </w:t>
-      </w:r>
-    </w:p>
-    <w:p>
-      <w:pPr>
-        <w:pStyle w:val="Paragrafoelenco"/>
-        <w:ind w:left="-142"/>
-        <w:rPr>
-          <w:sz w:val="24"/>
-        </w:rPr>
-      </w:pPr>
-      <w:r>
-        <w:rPr>
-          <w:sz w:val="24"/>
-        </w:rPr>
-        <w:t xml:space="preserve">• Linguaggio di programmazione Java </w:t>
-      </w:r>
-    </w:p>
-    <w:p>
-      <w:pPr>
-        <w:pStyle w:val="Paragrafoelenco"/>
-        <w:ind w:left="-142"/>
-        <w:rPr>
-          <w:sz w:val="24"/>
-        </w:rPr>
-      </w:pPr>
-      <w:r>
-        <w:rPr>
-          <w:sz w:val="24"/>
-        </w:rPr>
-        <w:t xml:space="preserve">• Java Server Page (JPS) e </w:t>
+        <w:t xml:space="preserve">Lato Client </w:t>
+      </w:r>
+    </w:p>
+    <w:p>
+      <w:pPr>
+        <w:pStyle w:val="Paragrafoelenco"/>
+        <w:ind w:left="708"/>
+        <w:rPr>
+          <w:sz w:val="24"/>
+        </w:rPr>
+      </w:pPr>
+      <w:r>
+        <w:rPr>
+          <w:sz w:val="24"/>
+        </w:rPr>
+        <w:t xml:space="preserve">• JavaScript, Ajax, </w:t>
       </w:r>
       <w:proofErr w:type="spellStart"/>
       <w:r>
         <w:rPr>
           <w:sz w:val="24"/>
         </w:rPr>
-        <w:t>Servlet</w:t>
+        <w:t>JQuery</w:t>
       </w:r>
       <w:proofErr w:type="spellEnd"/>
       <w:r>
         <w:rPr>
           <w:sz w:val="24"/>
         </w:rPr>
+        <w:t xml:space="preserve">. </w:t>
+      </w:r>
+      <w:r>
+        <w:rPr>
+          <w:sz w:val="24"/>
+        </w:rPr>
+        <w:t xml:space="preserve">Il portale web del sistema è ottimizzato per i seguenti </w:t>
+      </w:r>
+      <w:proofErr w:type="gramStart"/>
+      <w:r>
+        <w:rPr>
+          <w:sz w:val="24"/>
+        </w:rPr>
+        <w:t xml:space="preserve">browser: </w:t>
+      </w:r>
+      <w:r>
+        <w:rPr>
+          <w:sz w:val="24"/>
+        </w:rPr>
+        <w:t xml:space="preserve">  </w:t>
+      </w:r>
+      <w:proofErr w:type="gramEnd"/>
+      <w:r>
+        <w:rPr>
+          <w:sz w:val="24"/>
+        </w:rPr>
         <w:t xml:space="preserve"> </w:t>
       </w:r>
-    </w:p>
-    <w:p>
-      <w:pPr>
-        <w:pStyle w:val="Paragrafoelenco"/>
-        <w:ind w:left="-142"/>
-        <w:rPr>
-          <w:sz w:val="24"/>
-        </w:rPr>
-      </w:pPr>
-      <w:r>
-        <w:rPr>
-          <w:sz w:val="24"/>
-        </w:rPr>
-        <w:t xml:space="preserve">• Database relazionale MySQL </w:t>
-      </w:r>
-    </w:p>
-    <w:p>
-      <w:pPr>
-        <w:pStyle w:val="Paragrafoelenco"/>
-        <w:ind w:left="-142"/>
-        <w:rPr>
-          <w:b/>
-          <w:sz w:val="28"/>
-        </w:rPr>
-      </w:pPr>
-      <w:r>
-        <w:rPr>
-          <w:b/>
-          <w:sz w:val="28"/>
-        </w:rPr>
-        <w:t xml:space="preserve">Lato Client </w:t>
-      </w:r>
-    </w:p>
-    <w:p>
-      <w:pPr>
-        <w:pStyle w:val="Paragrafoelenco"/>
-        <w:ind w:left="-142"/>
-        <w:rPr>
-          <w:sz w:val="24"/>
-        </w:rPr>
-      </w:pPr>
-      <w:r>
-        <w:rPr>
-          <w:sz w:val="24"/>
-        </w:rPr>
-        <w:t xml:space="preserve">• JavaScript, Ajax, JQuery </w:t>
-      </w:r>
-    </w:p>
-    <w:p>
-      <w:pPr>
-        <w:pStyle w:val="Paragrafoelenco"/>
-        <w:ind w:left="-142"/>
-        <w:rPr>
-          <w:sz w:val="32"/>
-        </w:rPr>
-      </w:pPr>
-      <w:r>
-        <w:rPr>
-          <w:sz w:val="24"/>
-        </w:rPr>
-        <w:t>Il portale web del sistema è ottimizzato per i seguenti browser: Firefox 54+, Chrome</w:t>
-      </w:r>
+      <w:proofErr w:type="spellStart"/>
+      <w:r>
+        <w:rPr>
+          <w:sz w:val="24"/>
+        </w:rPr>
+        <w:t>Firefox</w:t>
+      </w:r>
+      <w:proofErr w:type="spellEnd"/>
+      <w:r>
+        <w:rPr>
+          <w:sz w:val="24"/>
+        </w:rPr>
+        <w:t xml:space="preserve"> 54+, </w:t>
+      </w:r>
+      <w:proofErr w:type="spellStart"/>
+      <w:r>
+        <w:rPr>
+          <w:sz w:val="24"/>
+        </w:rPr>
+        <w:t>Chrome</w:t>
+      </w:r>
+      <w:proofErr w:type="spellEnd"/>
+    </w:p>
+    <w:p>
+      <w:pPr>
+        <w:pStyle w:val="Paragrafoelenco"/>
+        <w:ind w:left="-142"/>
+        <w:rPr>
+          <w:sz w:val="24"/>
+        </w:rPr>
+      </w:pPr>
     </w:p>
     <w:p>
       <w:pPr>
@@ -2390,7 +2507,7 @@
             <v:path o:extrusionok="f" gradientshapeok="t" o:connecttype="rect"/>
             <o:lock v:ext="edit" aspectratio="t"/>
           </v:shapetype>
-          <v:shape id="_x0000_i1025" type="#_x0000_t75" style="width:280.3pt;height:212.55pt">
+          <v:shape id="_x0000_i1025" type="#_x0000_t75" style="width:280.7pt;height:212.55pt">
             <v:imagedata r:id="rId11" o:title="3 login"/>
           </v:shape>
         </w:pict>
@@ -2406,6 +2523,77 @@
       </w:pPr>
       <w:r>
         <w:rPr>
+          <w:noProof/>
+          <w:sz w:val="24"/>
+          <w:lang w:eastAsia="it-IT"/>
+        </w:rPr>
+        <w:drawing>
+          <wp:anchor distT="0" distB="0" distL="114300" distR="114300" simplePos="0" relativeHeight="251681792" behindDoc="1" locked="0" layoutInCell="1" allowOverlap="1" wp14:anchorId="47645BBE" wp14:editId="2BDF288A">
+            <wp:simplePos x="0" y="0"/>
+            <wp:positionH relativeFrom="column">
+              <wp:posOffset>27132</wp:posOffset>
+            </wp:positionH>
+            <wp:positionV relativeFrom="paragraph">
+              <wp:posOffset>728229</wp:posOffset>
+            </wp:positionV>
+            <wp:extent cx="3505200" cy="2705100"/>
+            <wp:effectExtent l="0" t="0" r="0" b="0"/>
+            <wp:wrapTight wrapText="bothSides">
+              <wp:wrapPolygon edited="0">
+                <wp:start x="0" y="0"/>
+                <wp:lineTo x="0" y="21448"/>
+                <wp:lineTo x="21483" y="21448"/>
+                <wp:lineTo x="21483" y="0"/>
+                <wp:lineTo x="0" y="0"/>
+              </wp:wrapPolygon>
+            </wp:wrapTight>
+            <wp:docPr id="18" name="Immagine 18" descr="C:\Users\Francesco\AppData\Local\Microsoft\Windows\INetCache\Content.Word\1.jpg"/>
+            <wp:cNvGraphicFramePr>
+              <a:graphicFrameLocks xmlns:a="http://schemas.openxmlformats.org/drawingml/2006/main" noChangeAspect="1"/>
+            </wp:cNvGraphicFramePr>
+            <a:graphic xmlns:a="http://schemas.openxmlformats.org/drawingml/2006/main">
+              <a:graphicData uri="http://schemas.openxmlformats.org/drawingml/2006/picture">
+                <pic:pic xmlns:pic="http://schemas.openxmlformats.org/drawingml/2006/picture">
+                  <pic:nvPicPr>
+                    <pic:cNvPr id="0" name="Picture 15" descr="C:\Users\Francesco\AppData\Local\Microsoft\Windows\INetCache\Content.Word\1.jpg"/>
+                    <pic:cNvPicPr>
+                      <a:picLocks noChangeAspect="1" noChangeArrowheads="1"/>
+                    </pic:cNvPicPr>
+                  </pic:nvPicPr>
+                  <pic:blipFill>
+                    <a:blip r:embed="rId10">
+                      <a:extLst>
+                        <a:ext uri="{28A0092B-C50C-407E-A947-70E740481C1C}">
+                          <a14:useLocalDpi xmlns:a14="http://schemas.microsoft.com/office/drawing/2010/main" val="0"/>
+                        </a:ext>
+                      </a:extLst>
+                    </a:blip>
+                    <a:srcRect/>
+                    <a:stretch>
+                      <a:fillRect/>
+                    </a:stretch>
+                  </pic:blipFill>
+                  <pic:spPr bwMode="auto">
+                    <a:xfrm>
+                      <a:off x="0" y="0"/>
+                      <a:ext cx="3505200" cy="2705100"/>
+                    </a:xfrm>
+                    <a:prstGeom prst="rect">
+                      <a:avLst/>
+                    </a:prstGeom>
+                    <a:noFill/>
+                    <a:ln>
+                      <a:noFill/>
+                    </a:ln>
+                  </pic:spPr>
+                </pic:pic>
+              </a:graphicData>
+            </a:graphic>
+          </wp:anchor>
+        </w:drawing>
+      </w:r>
+      <w:r>
+        <w:rPr>
           <w:sz w:val="24"/>
         </w:rPr>
         <w:t xml:space="preserve">Clicca sul bottone </w:t>
@@ -2438,25 +2626,34 @@
         <w:rPr>
           <w:sz w:val="24"/>
         </w:rPr>
-        <w:t xml:space="preserve">Brunello di Montalcino” e preme sul bottone Ricerca. </w:t>
+        <w:t>Brunello di Montalcino” e pre</w:t>
+      </w:r>
+      <w:bookmarkStart w:id="0" w:name="_GoBack"/>
+      <w:bookmarkEnd w:id="0"/>
+      <w:r>
+        <w:rPr>
+          <w:sz w:val="24"/>
+        </w:rPr>
+        <w:t xml:space="preserve">me sul bottone Ricerca. </w:t>
       </w:r>
     </w:p>
     <w:p>
       <w:pPr>
         <w:pStyle w:val="Paragrafoelenco"/>
         <w:ind w:left="0" w:right="-1"/>
-        <w:jc w:val="center"/>
-        <w:rPr>
-          <w:sz w:val="24"/>
-        </w:rPr>
-      </w:pPr>
-      <w:r>
-        <w:rPr>
-          <w:sz w:val="24"/>
-        </w:rPr>
-        <w:pict w14:anchorId="52534CB5">
-          <v:shape id="_x0000_i1026" type="#_x0000_t75" style="width:333.45pt;height:226.3pt">
+        <w:rPr>
+          <w:sz w:val="24"/>
+        </w:rPr>
+      </w:pPr>
+      <w:r>
+        <w:rPr>
+          <w:noProof/>
+        </w:rPr>
+        <w:lastRenderedPageBreak/>
+        <w:pict w14:anchorId="22C4377B">
+          <v:shape id="_x0000_s1045" type="#_x0000_t75" style="position:absolute;margin-left:185.15pt;margin-top:17.5pt;width:297pt;height:226.3pt;z-index:251683840;mso-position-horizontal-relative:margin;mso-position-vertical-relative:margin">
             <v:imagedata r:id="rId12" o:title="18 ricerca"/>
+            <w10:wrap type="square" anchorx="margin" anchory="margin"/>
           </v:shape>
         </w:pict>
       </w:r>
@@ -2473,14 +2670,7 @@
         <w:rPr>
           <w:sz w:val="24"/>
         </w:rPr>
-        <w:t xml:space="preserve">Gli appare una pagina con i risultati della ricerca, cioè una lista che contiene il prodotto da lui cercato: Brunello di Montalcino. I prodotti sono rappresentati da un nome, una immagine ed il </w:t>
-      </w:r>
-      <w:r>
-        <w:rPr>
-          <w:sz w:val="24"/>
-        </w:rPr>
-        <w:lastRenderedPageBreak/>
-        <w:t>prezzo. Giovanni clicca sull’immagine del prodotto desiderato e viene rimandato alla pagina specifica, sulla quale sono presenti</w:t>
+        <w:t>Gli appare una pagina con i risultati della ricerca, cioè una lista che contiene il prodotto da lui cercato: Brunello di Montalcino. I prodotti sono rappresentati da un nome, una immagine ed il prezzo. Giovanni clicca sull’immagine del prodotto desiderato e viene rimandato alla pagina specifica, sulla quale sono presenti</w:t>
       </w:r>
       <w:r>
         <w:rPr>
@@ -2583,7 +2773,7 @@
           <w:sz w:val="24"/>
         </w:rPr>
         <w:pict w14:anchorId="18E1D40F">
-          <v:shape id="_x0000_i1027" type="#_x0000_t75" style="width:274.3pt;height:186.85pt">
+          <v:shape id="_x0000_i1026" type="#_x0000_t75" style="width:274.7pt;height:184.7pt">
             <v:imagedata r:id="rId14" o:title="8 carrello"/>
           </v:shape>
         </w:pict>
@@ -2639,23 +2829,24 @@
           <w:sz w:val="24"/>
           <w:lang w:eastAsia="it-IT"/>
         </w:rPr>
+        <w:lastRenderedPageBreak/>
         <w:drawing>
-          <wp:anchor distT="0" distB="0" distL="114300" distR="114300" simplePos="0" relativeHeight="251667456" behindDoc="1" locked="0" layoutInCell="1" allowOverlap="1" wp14:anchorId="691206B5" wp14:editId="075123F8">
+          <wp:anchor distT="0" distB="0" distL="114300" distR="114300" simplePos="0" relativeHeight="251667456" behindDoc="1" locked="0" layoutInCell="1" allowOverlap="1" wp14:anchorId="691206B5" wp14:editId="057F58CE">
             <wp:simplePos x="0" y="0"/>
             <wp:positionH relativeFrom="margin">
-              <wp:posOffset>3080385</wp:posOffset>
+              <wp:posOffset>3145155</wp:posOffset>
             </wp:positionH>
             <wp:positionV relativeFrom="paragraph">
-              <wp:posOffset>414020</wp:posOffset>
+              <wp:posOffset>415290</wp:posOffset>
             </wp:positionV>
-            <wp:extent cx="3371850" cy="2317750"/>
-            <wp:effectExtent l="0" t="0" r="0" b="6350"/>
+            <wp:extent cx="3308985" cy="2299335"/>
+            <wp:effectExtent l="0" t="0" r="5715" b="5715"/>
             <wp:wrapTight wrapText="bothSides">
               <wp:wrapPolygon edited="0">
                 <wp:start x="0" y="0"/>
-                <wp:lineTo x="0" y="21482"/>
-                <wp:lineTo x="21478" y="21482"/>
-                <wp:lineTo x="21478" y="0"/>
+                <wp:lineTo x="0" y="21475"/>
+                <wp:lineTo x="21513" y="21475"/>
+                <wp:lineTo x="21513" y="0"/>
                 <wp:lineTo x="0" y="0"/>
               </wp:wrapPolygon>
             </wp:wrapTight>
@@ -2688,7 +2879,7 @@
                   <pic:spPr bwMode="auto">
                     <a:xfrm>
                       <a:off x="0" y="0"/>
-                      <a:ext cx="3371850" cy="2317750"/>
+                      <a:ext cx="3308985" cy="2299335"/>
                     </a:xfrm>
                     <a:prstGeom prst="rect">
                       <a:avLst/>
@@ -2805,6 +2996,144 @@
           <w:sz w:val="24"/>
         </w:rPr>
       </w:pPr>
+      <w:r>
+        <w:rPr>
+          <w:sz w:val="24"/>
+        </w:rPr>
+        <w:t>Giovanni</w:t>
+      </w:r>
+      <w:r>
+        <w:rPr>
+          <w:sz w:val="24"/>
+        </w:rPr>
+        <w:t xml:space="preserve"> ora vuole modificare il suo username</w:t>
+      </w:r>
+      <w:r>
+        <w:rPr>
+          <w:sz w:val="24"/>
+        </w:rPr>
+        <w:t>, quindi c</w:t>
+      </w:r>
+      <w:r>
+        <w:rPr>
+          <w:sz w:val="24"/>
+        </w:rPr>
+        <w:t>licca sul log</w:t>
+      </w:r>
+      <w:r>
+        <w:rPr>
+          <w:sz w:val="24"/>
+        </w:rPr>
+        <w:t>o del sito e viene reindirizzato</w:t>
+      </w:r>
+      <w:r>
+        <w:rPr>
+          <w:sz w:val="24"/>
+        </w:rPr>
+        <w:t xml:space="preserve"> alla pagina principale</w:t>
+      </w:r>
+      <w:r>
+        <w:rPr>
+          <w:sz w:val="24"/>
+        </w:rPr>
+        <w:t>.</w:t>
+      </w:r>
+      <w:r>
+        <w:rPr>
+          <w:sz w:val="24"/>
+        </w:rPr>
+        <w:t xml:space="preserve"> </w:t>
+      </w:r>
+      <w:r>
+        <w:rPr>
+          <w:sz w:val="24"/>
+        </w:rPr>
+        <w:t>In alto a destra</w:t>
+      </w:r>
+      <w:r>
+        <w:rPr>
+          <w:sz w:val="24"/>
+        </w:rPr>
+        <w:t xml:space="preserve"> della pagina è presente </w:t>
+      </w:r>
+      <w:r>
+        <w:rPr>
+          <w:sz w:val="24"/>
+        </w:rPr>
+        <w:t>una icona di un omino, di fianco al carrello</w:t>
+      </w:r>
+      <w:r>
+        <w:rPr>
+          <w:sz w:val="24"/>
+        </w:rPr>
+        <w:t xml:space="preserve">. </w:t>
+      </w:r>
+      <w:r>
+        <w:rPr>
+          <w:sz w:val="24"/>
+        </w:rPr>
+        <w:t>Si apre quindi la sua pagina personale, dove sono presenti</w:t>
+      </w:r>
+      <w:r>
+        <w:rPr>
+          <w:sz w:val="24"/>
+        </w:rPr>
+        <w:t xml:space="preserve"> i suoi dati personali, e tre bottoni</w:t>
+      </w:r>
+      <w:r>
+        <w:rPr>
+          <w:sz w:val="24"/>
+        </w:rPr>
+        <w:t>, “</w:t>
+      </w:r>
+      <w:r>
+        <w:rPr>
+          <w:sz w:val="24"/>
+        </w:rPr>
+        <w:t>Modifica</w:t>
+      </w:r>
+      <w:r>
+        <w:rPr>
+          <w:sz w:val="24"/>
+        </w:rPr>
+        <w:t>” che reindirizza alla pagina dove vengono mostrate le informazion</w:t>
+      </w:r>
+      <w:r>
+        <w:rPr>
+          <w:sz w:val="24"/>
+        </w:rPr>
+        <w:t>i personali,</w:t>
+      </w:r>
+      <w:r>
+        <w:rPr>
+          <w:sz w:val="24"/>
+        </w:rPr>
+        <w:t xml:space="preserve"> il bottone “</w:t>
+      </w:r>
+      <w:r>
+        <w:rPr>
+          <w:sz w:val="24"/>
+        </w:rPr>
+        <w:t>Visualizza i Tuoi Ordini</w:t>
+      </w:r>
+      <w:r>
+        <w:rPr>
+          <w:sz w:val="24"/>
+        </w:rPr>
+        <w:t xml:space="preserve">” che porta alla pagina per </w:t>
+      </w:r>
+      <w:r>
+        <w:rPr>
+          <w:sz w:val="24"/>
+        </w:rPr>
+        <w:t>mostrare i propri ordini effettuati al sistema ed infine il pulsante di “LogOut”</w:t>
+      </w:r>
+      <w:r>
+        <w:rPr>
+          <w:sz w:val="24"/>
+        </w:rPr>
+        <w:t xml:space="preserve">. </w:t>
+      </w:r>
     </w:p>
     <w:p>
       <w:pPr>
@@ -2814,160 +3143,6 @@
           <w:sz w:val="24"/>
         </w:rPr>
       </w:pPr>
-      <w:r>
-        <w:rPr>
-          <w:sz w:val="24"/>
-        </w:rPr>
-        <w:t>Giovanni</w:t>
-      </w:r>
-      <w:r>
-        <w:rPr>
-          <w:sz w:val="24"/>
-        </w:rPr>
-        <w:t xml:space="preserve"> ora vuole modificare il suo username</w:t>
-      </w:r>
-      <w:r>
-        <w:rPr>
-          <w:sz w:val="24"/>
-        </w:rPr>
-        <w:t>, quindi c</w:t>
-      </w:r>
-      <w:r>
-        <w:rPr>
-          <w:sz w:val="24"/>
-        </w:rPr>
-        <w:t>licca sul log</w:t>
-      </w:r>
-      <w:r>
-        <w:rPr>
-          <w:sz w:val="24"/>
-        </w:rPr>
-        <w:t>o del sito e viene reindirizzato</w:t>
-      </w:r>
-      <w:r>
-        <w:rPr>
-          <w:sz w:val="24"/>
-        </w:rPr>
-        <w:t xml:space="preserve"> alla pagina principale</w:t>
-      </w:r>
-      <w:r>
-        <w:rPr>
-          <w:sz w:val="24"/>
-        </w:rPr>
-        <w:t>.</w:t>
-      </w:r>
-      <w:r>
-        <w:rPr>
-          <w:sz w:val="24"/>
-        </w:rPr>
-        <w:t xml:space="preserve"> </w:t>
-      </w:r>
-      <w:r>
-        <w:rPr>
-          <w:sz w:val="24"/>
-        </w:rPr>
-        <w:t>In alto a destra</w:t>
-      </w:r>
-      <w:r>
-        <w:rPr>
-          <w:sz w:val="24"/>
-        </w:rPr>
-        <w:t xml:space="preserve"> della pagina è presente </w:t>
-      </w:r>
-      <w:r>
-        <w:rPr>
-          <w:sz w:val="24"/>
-        </w:rPr>
-        <w:t>una icona di un omino, di fianco al carrello</w:t>
-      </w:r>
-      <w:r>
-        <w:rPr>
-          <w:sz w:val="24"/>
-        </w:rPr>
-        <w:t xml:space="preserve">. </w:t>
-      </w:r>
-      <w:r>
-        <w:rPr>
-          <w:sz w:val="24"/>
-        </w:rPr>
-        <w:t>Si apre quindi la sua pagina personale, dove sono presenti</w:t>
-      </w:r>
-      <w:r>
-        <w:rPr>
-          <w:sz w:val="24"/>
-        </w:rPr>
-        <w:t xml:space="preserve"> i suoi dati personali, e tre </w:t>
-      </w:r>
-      <w:r>
-        <w:rPr>
-          <w:sz w:val="24"/>
-        </w:rPr>
-        <w:lastRenderedPageBreak/>
-        <w:t>bottoni</w:t>
-      </w:r>
-      <w:r>
-        <w:rPr>
-          <w:sz w:val="24"/>
-        </w:rPr>
-        <w:t>, “</w:t>
-      </w:r>
-      <w:r>
-        <w:rPr>
-          <w:sz w:val="24"/>
-        </w:rPr>
-        <w:t>Modifica</w:t>
-      </w:r>
-      <w:r>
-        <w:rPr>
-          <w:sz w:val="24"/>
-        </w:rPr>
-        <w:t>” che reindirizza alla pagina dove vengono mostrate le informazion</w:t>
-      </w:r>
-      <w:r>
-        <w:rPr>
-          <w:sz w:val="24"/>
-        </w:rPr>
-        <w:t>i personali,</w:t>
-      </w:r>
-      <w:r>
-        <w:rPr>
-          <w:sz w:val="24"/>
-        </w:rPr>
-        <w:t xml:space="preserve"> il bottone “</w:t>
-      </w:r>
-      <w:r>
-        <w:rPr>
-          <w:sz w:val="24"/>
-        </w:rPr>
-        <w:t>Visualizza i Tuoi Ordini</w:t>
-      </w:r>
-      <w:r>
-        <w:rPr>
-          <w:sz w:val="24"/>
-        </w:rPr>
-        <w:t xml:space="preserve">” che porta alla pagina per </w:t>
-      </w:r>
-      <w:r>
-        <w:rPr>
-          <w:sz w:val="24"/>
-        </w:rPr>
-        <w:t>mostrare i propri ordini effettuati al sistema ed infine il pulsante di “LogOut”</w:t>
-      </w:r>
-      <w:r>
-        <w:rPr>
-          <w:sz w:val="24"/>
-        </w:rPr>
-        <w:t xml:space="preserve">. </w:t>
-      </w:r>
-    </w:p>
-    <w:p>
-      <w:pPr>
-        <w:pStyle w:val="Paragrafoelenco"/>
-        <w:ind w:left="0" w:right="-1"/>
-        <w:rPr>
-          <w:sz w:val="24"/>
-        </w:rPr>
-      </w:pPr>
     </w:p>
     <w:p>
       <w:pPr>
@@ -2982,7 +3157,7 @@
           <w:sz w:val="24"/>
         </w:rPr>
         <w:pict w14:anchorId="7FE53A46">
-          <v:shape id="_x0000_i1028" type="#_x0000_t75" style="width:287.15pt;height:194.55pt">
+          <v:shape id="_x0000_i1027" type="#_x0000_t75" style="width:287.55pt;height:194.55pt">
             <v:imagedata r:id="rId17" o:title="1"/>
           </v:shape>
         </w:pict>
@@ -2994,8 +3169,8 @@
           <w:lang w:eastAsia="it-IT"/>
         </w:rPr>
         <w:drawing>
-          <wp:inline distT="0" distB="0" distL="0" distR="0" wp14:anchorId="00C4C330" wp14:editId="7CFDFF6E">
-            <wp:extent cx="3724275" cy="2522308"/>
+          <wp:inline distT="0" distB="0" distL="0" distR="0" wp14:anchorId="00C4C330" wp14:editId="1D19935C">
+            <wp:extent cx="3723267" cy="2466224"/>
             <wp:effectExtent l="0" t="0" r="0" b="0"/>
             <wp:docPr id="8" name="Immagine 8" descr="C:\Users\Francesco\AppData\Local\Microsoft\Windows\INetCache\Content.Word\4 profilo.jpg"/>
             <wp:cNvGraphicFramePr>
@@ -3026,7 +3201,7 @@
                   <pic:spPr bwMode="auto">
                     <a:xfrm>
                       <a:off x="0" y="0"/>
-                      <a:ext cx="3762303" cy="2548063"/>
+                      <a:ext cx="3770935" cy="2497799"/>
                     </a:xfrm>
                     <a:prstGeom prst="rect">
                       <a:avLst/>
@@ -3151,6 +3326,7 @@
           <w:sz w:val="24"/>
           <w:lang w:eastAsia="it-IT"/>
         </w:rPr>
+        <w:lastRenderedPageBreak/>
         <w:drawing>
           <wp:inline distT="0" distB="0" distL="0" distR="0" wp14:anchorId="4452A121" wp14:editId="3F93C474">
             <wp:extent cx="5281372" cy="3571875"/>
@@ -3227,20 +3403,10 @@
           <w:sz w:val="24"/>
         </w:rPr>
       </w:pPr>
-    </w:p>
-    <w:p>
-      <w:pPr>
-        <w:pStyle w:val="Paragrafoelenco"/>
-        <w:ind w:left="0" w:right="-1"/>
-        <w:rPr>
-          <w:sz w:val="24"/>
-        </w:rPr>
-      </w:pPr>
-      <w:r>
-        <w:rPr>
-          <w:sz w:val="24"/>
-        </w:rPr>
-        <w:lastRenderedPageBreak/>
+      <w:r>
+        <w:rPr>
+          <w:sz w:val="24"/>
+        </w:rPr>
         <w:t>Successivamente Giovanni decide di vis</w:t>
       </w:r>
       <w:r>
@@ -3351,7 +3517,7 @@
           <w:sz w:val="24"/>
         </w:rPr>
         <w:pict w14:anchorId="4C299D56">
-          <v:shape id="_x0000_i1029" type="#_x0000_t75" style="width:297.45pt;height:203.15pt">
+          <v:shape id="_x0000_i1028" type="#_x0000_t75" style="width:297.45pt;height:203.15pt">
             <v:imagedata r:id="rId21" o:title="6 dettaglio ordine"/>
           </v:shape>
         </w:pict>
@@ -3369,6 +3535,42 @@
     <w:p>
       <w:pPr>
         <w:pStyle w:val="Paragrafoelenco"/>
+        <w:ind w:left="0" w:right="-1"/>
+        <w:rPr>
+          <w:sz w:val="24"/>
+        </w:rPr>
+      </w:pPr>
+    </w:p>
+    <w:p>
+      <w:pPr>
+        <w:pStyle w:val="Paragrafoelenco"/>
+        <w:ind w:left="0" w:right="-1"/>
+        <w:rPr>
+          <w:sz w:val="24"/>
+        </w:rPr>
+      </w:pPr>
+    </w:p>
+    <w:p>
+      <w:pPr>
+        <w:pStyle w:val="Paragrafoelenco"/>
+        <w:ind w:left="0" w:right="-1"/>
+        <w:rPr>
+          <w:sz w:val="24"/>
+        </w:rPr>
+      </w:pPr>
+    </w:p>
+    <w:p>
+      <w:pPr>
+        <w:pStyle w:val="Paragrafoelenco"/>
+        <w:ind w:left="0" w:right="-1"/>
+        <w:rPr>
+          <w:sz w:val="24"/>
+        </w:rPr>
+      </w:pPr>
+    </w:p>
+    <w:p>
+      <w:pPr>
+        <w:pStyle w:val="Paragrafoelenco"/>
         <w:ind w:left="-142"/>
         <w:rPr>
           <w:b/>
@@ -3380,6 +3582,7 @@
           <w:b/>
           <w:sz w:val="28"/>
         </w:rPr>
+        <w:lastRenderedPageBreak/>
         <w:t>4.2 Scenario Amministrativo</w:t>
       </w:r>
     </w:p>
@@ -3540,7 +3743,7 @@
           <w:sz w:val="24"/>
         </w:rPr>
         <w:pict w14:anchorId="358526D0">
-          <v:shape id="_x0000_i1030" type="#_x0000_t75" style="width:294pt;height:198pt">
+          <v:shape id="_x0000_i1029" type="#_x0000_t75" style="width:294.45pt;height:198pt">
             <v:imagedata r:id="rId22" o:title="10 area admin"/>
           </v:shape>
         </w:pict>
@@ -3550,7 +3753,7 @@
           <w:sz w:val="24"/>
         </w:rPr>
         <w:pict w14:anchorId="4636280F">
-          <v:shape id="_x0000_i1031" type="#_x0000_t75" style="width:300pt;height:204pt">
+          <v:shape id="_x0000_i1030" type="#_x0000_t75" style="width:300.45pt;height:204pt">
             <v:imagedata r:id="rId23" o:title="9 loginadmin"/>
           </v:shape>
         </w:pict>
@@ -3568,7 +3771,6 @@
         <w:rPr>
           <w:sz w:val="24"/>
         </w:rPr>
-        <w:lastRenderedPageBreak/>
         <w:t xml:space="preserve">Clicca quindi sul bottone “Aggiungi </w:t>
       </w:r>
       <w:r>
@@ -3659,8 +3861,9 @@
         <w:rPr>
           <w:sz w:val="24"/>
         </w:rPr>
+        <w:lastRenderedPageBreak/>
         <w:pict w14:anchorId="7A463B16">
-          <v:shape id="_x0000_i1032" type="#_x0000_t75" style="width:344.55pt;height:233.15pt">
+          <v:shape id="_x0000_i1031" type="#_x0000_t75" style="width:344.55pt;height:233.15pt">
             <v:imagedata r:id="rId24" o:title="11 aggiungi prodotto"/>
           </v:shape>
         </w:pict>
@@ -3997,138 +4200,138 @@
         <w:rPr>
           <w:sz w:val="24"/>
         </w:rPr>
+        <w:t xml:space="preserve">Viene quindi reindirizzato alla sua pagina personale. Adesso </w:t>
+      </w:r>
+      <w:r>
+        <w:rPr>
+          <w:sz w:val="24"/>
+        </w:rPr>
+        <w:t>Francesco</w:t>
+      </w:r>
+      <w:r>
+        <w:rPr>
+          <w:sz w:val="24"/>
+        </w:rPr>
+        <w:t xml:space="preserve"> vuole </w:t>
+      </w:r>
+      <w:r>
+        <w:rPr>
+          <w:sz w:val="24"/>
+        </w:rPr>
+        <w:t>rendere</w:t>
+      </w:r>
+      <w:r>
+        <w:rPr>
+          <w:sz w:val="24"/>
+        </w:rPr>
+        <w:t xml:space="preserve"> l’utente “</w:t>
+      </w:r>
+      <w:r>
+        <w:rPr>
+          <w:sz w:val="24"/>
+        </w:rPr>
+        <w:t>TheDMG88</w:t>
+      </w:r>
+      <w:r>
+        <w:rPr>
+          <w:sz w:val="24"/>
+        </w:rPr>
+        <w:t xml:space="preserve">” </w:t>
+      </w:r>
+      <w:r>
+        <w:rPr>
+          <w:sz w:val="24"/>
+        </w:rPr>
+        <w:t xml:space="preserve">amministratore </w:t>
+      </w:r>
+      <w:r>
+        <w:rPr>
+          <w:sz w:val="24"/>
+        </w:rPr>
+        <w:t xml:space="preserve">perché </w:t>
+      </w:r>
+      <w:r>
+        <w:rPr>
+          <w:sz w:val="24"/>
+        </w:rPr>
+        <w:t>hanno stipulato un contratto di lavoro.</w:t>
+      </w:r>
+      <w:r>
+        <w:rPr>
+          <w:sz w:val="24"/>
+        </w:rPr>
+        <w:t xml:space="preserve"> Clicca quindi sul bottone “Lista utenti”, si apre quindi una pagina con un elenco di tutti gli utenti della pagina, con un bottone “Elimina”</w:t>
+      </w:r>
+      <w:r>
+        <w:rPr>
+          <w:sz w:val="24"/>
+        </w:rPr>
+        <w:t xml:space="preserve"> e “Modifica”</w:t>
+      </w:r>
+      <w:r>
+        <w:rPr>
+          <w:sz w:val="24"/>
+        </w:rPr>
+        <w:t xml:space="preserve"> vicino ad ogni utente. Trova l’utente “</w:t>
+      </w:r>
+      <w:r>
+        <w:rPr>
+          <w:sz w:val="24"/>
+        </w:rPr>
+        <w:t>TheDMG88</w:t>
+      </w:r>
+      <w:r>
+        <w:rPr>
+          <w:sz w:val="24"/>
+        </w:rPr>
+        <w:t>” e clicca sul bottone “</w:t>
+      </w:r>
+      <w:r>
+        <w:rPr>
+          <w:sz w:val="24"/>
+        </w:rPr>
+        <w:t>Modifica</w:t>
+      </w:r>
+      <w:r>
+        <w:rPr>
+          <w:sz w:val="24"/>
+        </w:rPr>
+        <w:t>”.</w:t>
+      </w:r>
+      <w:r>
+        <w:rPr>
+          <w:sz w:val="24"/>
+        </w:rPr>
+        <w:t xml:space="preserve"> Francesco viene reindirizzato ad una pagina contenente vari form, quali: Modifica Username,</w:t>
+      </w:r>
+      <w:r>
+        <w:rPr>
+          <w:sz w:val="24"/>
+        </w:rPr>
+        <w:t xml:space="preserve"> e-</w:t>
+      </w:r>
+      <w:r>
+        <w:rPr>
+          <w:sz w:val="24"/>
+        </w:rPr>
+        <w:t xml:space="preserve">mail, Ruolo e indirizzo; ne modifica il ruolo inserendo nella text box “Amministratore” e clicca sul pulsante Conferma Modifiche. </w:t>
+      </w:r>
+    </w:p>
+    <w:p>
+      <w:pPr>
+        <w:pStyle w:val="Paragrafoelenco"/>
+        <w:ind w:left="-1134" w:right="-1134"/>
+        <w:rPr>
+          <w:sz w:val="24"/>
+        </w:rPr>
+      </w:pPr>
+      <w:r>
+        <w:rPr>
+          <w:noProof/>
+          <w:sz w:val="24"/>
+          <w:lang w:eastAsia="it-IT"/>
+        </w:rPr>
         <w:lastRenderedPageBreak/>
-        <w:t xml:space="preserve">Viene quindi reindirizzato alla sua pagina personale. Adesso </w:t>
-      </w:r>
-      <w:r>
-        <w:rPr>
-          <w:sz w:val="24"/>
-        </w:rPr>
-        <w:t>Francesco</w:t>
-      </w:r>
-      <w:r>
-        <w:rPr>
-          <w:sz w:val="24"/>
-        </w:rPr>
-        <w:t xml:space="preserve"> vuole </w:t>
-      </w:r>
-      <w:r>
-        <w:rPr>
-          <w:sz w:val="24"/>
-        </w:rPr>
-        <w:t>rendere</w:t>
-      </w:r>
-      <w:r>
-        <w:rPr>
-          <w:sz w:val="24"/>
-        </w:rPr>
-        <w:t xml:space="preserve"> l’utente “</w:t>
-      </w:r>
-      <w:r>
-        <w:rPr>
-          <w:sz w:val="24"/>
-        </w:rPr>
-        <w:t>TheDMG88</w:t>
-      </w:r>
-      <w:r>
-        <w:rPr>
-          <w:sz w:val="24"/>
-        </w:rPr>
-        <w:t xml:space="preserve">” </w:t>
-      </w:r>
-      <w:r>
-        <w:rPr>
-          <w:sz w:val="24"/>
-        </w:rPr>
-        <w:t xml:space="preserve">amministratore </w:t>
-      </w:r>
-      <w:r>
-        <w:rPr>
-          <w:sz w:val="24"/>
-        </w:rPr>
-        <w:t xml:space="preserve">perché </w:t>
-      </w:r>
-      <w:r>
-        <w:rPr>
-          <w:sz w:val="24"/>
-        </w:rPr>
-        <w:t>hanno stipulato un contratto di lavoro.</w:t>
-      </w:r>
-      <w:r>
-        <w:rPr>
-          <w:sz w:val="24"/>
-        </w:rPr>
-        <w:t xml:space="preserve"> Clicca quindi sul bottone “Lista utenti”, si apre quindi una pagina con un elenco di tutti gli utenti della pagina, con un bottone “Elimina”</w:t>
-      </w:r>
-      <w:r>
-        <w:rPr>
-          <w:sz w:val="24"/>
-        </w:rPr>
-        <w:t xml:space="preserve"> e “Modifica”</w:t>
-      </w:r>
-      <w:r>
-        <w:rPr>
-          <w:sz w:val="24"/>
-        </w:rPr>
-        <w:t xml:space="preserve"> vicino ad ogni utente. Trova l’utente “</w:t>
-      </w:r>
-      <w:r>
-        <w:rPr>
-          <w:sz w:val="24"/>
-        </w:rPr>
-        <w:t>TheDMG88</w:t>
-      </w:r>
-      <w:r>
-        <w:rPr>
-          <w:sz w:val="24"/>
-        </w:rPr>
-        <w:t>” e clicca sul bottone “</w:t>
-      </w:r>
-      <w:r>
-        <w:rPr>
-          <w:sz w:val="24"/>
-        </w:rPr>
-        <w:t>Modifica</w:t>
-      </w:r>
-      <w:r>
-        <w:rPr>
-          <w:sz w:val="24"/>
-        </w:rPr>
-        <w:t>”.</w:t>
-      </w:r>
-      <w:r>
-        <w:rPr>
-          <w:sz w:val="24"/>
-        </w:rPr>
-        <w:t xml:space="preserve"> Francesco viene reindirizzato ad una pagina contenente vari form, quali: Modifica Username,</w:t>
-      </w:r>
-      <w:r>
-        <w:rPr>
-          <w:sz w:val="24"/>
-        </w:rPr>
-        <w:t xml:space="preserve"> e-</w:t>
-      </w:r>
-      <w:r>
-        <w:rPr>
-          <w:sz w:val="24"/>
-        </w:rPr>
-        <w:t xml:space="preserve">mail, Ruolo e indirizzo; ne modifica il ruolo inserendo nella text box “Amministratore” e clicca sul pulsante Conferma Modifiche. </w:t>
-      </w:r>
-    </w:p>
-    <w:p>
-      <w:pPr>
-        <w:pStyle w:val="Paragrafoelenco"/>
-        <w:ind w:left="-1134" w:right="-1134"/>
-        <w:rPr>
-          <w:sz w:val="24"/>
-        </w:rPr>
-      </w:pPr>
-      <w:r>
-        <w:rPr>
-          <w:noProof/>
-          <w:sz w:val="24"/>
-          <w:lang w:eastAsia="it-IT"/>
-        </w:rPr>
         <w:drawing>
           <wp:inline distT="0" distB="0" distL="0" distR="0" wp14:anchorId="3C85CC9B" wp14:editId="661C1A24">
             <wp:extent cx="3747770" cy="2561609"/>
@@ -4482,6 +4685,66 @@
           </wp:inline>
         </w:drawing>
       </w:r>
+    </w:p>
+    <w:p>
+      <w:pPr>
+        <w:pStyle w:val="Paragrafoelenco"/>
+        <w:ind w:left="-142"/>
+        <w:rPr>
+          <w:sz w:val="24"/>
+          <w:szCs w:val="24"/>
+        </w:rPr>
+      </w:pPr>
+    </w:p>
+    <w:p>
+      <w:pPr>
+        <w:pStyle w:val="Paragrafoelenco"/>
+        <w:ind w:left="-142"/>
+        <w:rPr>
+          <w:sz w:val="24"/>
+          <w:szCs w:val="24"/>
+        </w:rPr>
+      </w:pPr>
+    </w:p>
+    <w:p>
+      <w:pPr>
+        <w:pStyle w:val="Paragrafoelenco"/>
+        <w:ind w:left="-142"/>
+        <w:rPr>
+          <w:sz w:val="24"/>
+          <w:szCs w:val="24"/>
+        </w:rPr>
+      </w:pPr>
+    </w:p>
+    <w:p>
+      <w:pPr>
+        <w:pStyle w:val="Paragrafoelenco"/>
+        <w:ind w:left="-142"/>
+        <w:rPr>
+          <w:sz w:val="24"/>
+          <w:szCs w:val="24"/>
+        </w:rPr>
+      </w:pPr>
+    </w:p>
+    <w:p>
+      <w:pPr>
+        <w:pStyle w:val="Paragrafoelenco"/>
+        <w:ind w:left="-142"/>
+        <w:rPr>
+          <w:sz w:val="24"/>
+          <w:szCs w:val="24"/>
+        </w:rPr>
+      </w:pPr>
+    </w:p>
+    <w:p>
+      <w:pPr>
+        <w:pStyle w:val="Paragrafoelenco"/>
+        <w:ind w:left="-142"/>
+        <w:rPr>
+          <w:sz w:val="24"/>
+          <w:szCs w:val="24"/>
+        </w:rPr>
+      </w:pPr>
     </w:p>
     <w:p>
       <w:pPr>
@@ -4795,17 +5058,8 @@
           <w:b/>
           <w:sz w:val="36"/>
         </w:rPr>
-        <w:t xml:space="preserve"> </w:t>
-      </w:r>
-      <w:proofErr w:type="spellStart"/>
-      <w:r>
-        <w:rPr>
-          <w:b/>
-          <w:sz w:val="36"/>
-        </w:rPr>
-        <w:t>DeadLine</w:t>
-      </w:r>
-      <w:proofErr w:type="spellEnd"/>
+        <w:t xml:space="preserve"> DeadLine</w:t>
+      </w:r>
     </w:p>
     <w:p>
       <w:pPr>
@@ -5332,7 +5586,7 @@
                                       <w:sz w:val="32"/>
                                       <w:szCs w:val="32"/>
                                     </w:rPr>
-                                    <w:t>13</w:t>
+                                    <w:t>14</w:t>
                                   </w:r>
                                   <w:r>
                                     <w:rPr>
@@ -5405,7 +5659,7 @@
                                 <w:sz w:val="32"/>
                                 <w:szCs w:val="32"/>
                               </w:rPr>
-                              <w:t>13</w:t>
+                              <w:t>14</w:t>
                             </w:r>
                             <w:r>
                               <w:rPr>
@@ -5467,6 +5721,92 @@
 <file path=word/numbering.xml><?xml version="1.0" encoding="utf-8"?>
 <w:numbering xmlns:wpc="http://schemas.microsoft.com/office/word/2010/wordprocessingCanvas" xmlns:mc="http://schemas.openxmlformats.org/markup-compatibility/2006" xmlns:o="urn:schemas-microsoft-com:office:office" xmlns:r="http://schemas.openxmlformats.org/officeDocument/2006/relationships" xmlns:m="http://schemas.openxmlformats.org/officeDocument/2006/math" xmlns:v="urn:schemas-microsoft-com:vml" xmlns:wp14="http://schemas.microsoft.com/office/word/2010/wordprocessingDrawing" xmlns:wp="http://schemas.openxmlformats.org/drawingml/2006/wordprocessingDrawing" xmlns:w10="urn:schemas-microsoft-com:office:word" xmlns:w="http://schemas.openxmlformats.org/wordprocessingml/2006/main" xmlns:w14="http://schemas.microsoft.com/office/word/2010/wordml" xmlns:w15="http://schemas.microsoft.com/office/word/2012/wordml" xmlns:wpg="http://schemas.microsoft.com/office/word/2010/wordprocessingGroup" xmlns:wpi="http://schemas.microsoft.com/office/word/2010/wordprocessingInk" xmlns:wne="http://schemas.microsoft.com/office/word/2006/wordml" xmlns:wps="http://schemas.microsoft.com/office/word/2010/wordprocessingShape" mc:Ignorable="w14 w15 wp14">
   <w:abstractNum w:abstractNumId="0" w15:restartNumberingAfterBreak="0">
+    <w:nsid w:val="016D5359"/>
+    <w:multiLevelType w:val="hybridMultilevel"/>
+    <w:tmpl w:val="26B08A9A"/>
+    <w:lvl w:ilvl="0" w:tplc="0410000F">
+      <w:start w:val="1"/>
+      <w:numFmt w:val="decimal"/>
+      <w:lvlText w:val="%1."/>
+      <w:lvlJc w:val="left"/>
+      <w:pPr>
+        <w:ind w:left="578" w:hanging="360"/>
+      </w:pPr>
+    </w:lvl>
+    <w:lvl w:ilvl="1" w:tplc="04100019" w:tentative="1">
+      <w:start w:val="1"/>
+      <w:numFmt w:val="lowerLetter"/>
+      <w:lvlText w:val="%2."/>
+      <w:lvlJc w:val="left"/>
+      <w:pPr>
+        <w:ind w:left="1298" w:hanging="360"/>
+      </w:pPr>
+    </w:lvl>
+    <w:lvl w:ilvl="2" w:tplc="0410001B" w:tentative="1">
+      <w:start w:val="1"/>
+      <w:numFmt w:val="lowerRoman"/>
+      <w:lvlText w:val="%3."/>
+      <w:lvlJc w:val="right"/>
+      <w:pPr>
+        <w:ind w:left="2018" w:hanging="180"/>
+      </w:pPr>
+    </w:lvl>
+    <w:lvl w:ilvl="3" w:tplc="0410000F" w:tentative="1">
+      <w:start w:val="1"/>
+      <w:numFmt w:val="decimal"/>
+      <w:lvlText w:val="%4."/>
+      <w:lvlJc w:val="left"/>
+      <w:pPr>
+        <w:ind w:left="2738" w:hanging="360"/>
+      </w:pPr>
+    </w:lvl>
+    <w:lvl w:ilvl="4" w:tplc="04100019" w:tentative="1">
+      <w:start w:val="1"/>
+      <w:numFmt w:val="lowerLetter"/>
+      <w:lvlText w:val="%5."/>
+      <w:lvlJc w:val="left"/>
+      <w:pPr>
+        <w:ind w:left="3458" w:hanging="360"/>
+      </w:pPr>
+    </w:lvl>
+    <w:lvl w:ilvl="5" w:tplc="0410001B" w:tentative="1">
+      <w:start w:val="1"/>
+      <w:numFmt w:val="lowerRoman"/>
+      <w:lvlText w:val="%6."/>
+      <w:lvlJc w:val="right"/>
+      <w:pPr>
+        <w:ind w:left="4178" w:hanging="180"/>
+      </w:pPr>
+    </w:lvl>
+    <w:lvl w:ilvl="6" w:tplc="0410000F" w:tentative="1">
+      <w:start w:val="1"/>
+      <w:numFmt w:val="decimal"/>
+      <w:lvlText w:val="%7."/>
+      <w:lvlJc w:val="left"/>
+      <w:pPr>
+        <w:ind w:left="4898" w:hanging="360"/>
+      </w:pPr>
+    </w:lvl>
+    <w:lvl w:ilvl="7" w:tplc="04100019" w:tentative="1">
+      <w:start w:val="1"/>
+      <w:numFmt w:val="lowerLetter"/>
+      <w:lvlText w:val="%8."/>
+      <w:lvlJc w:val="left"/>
+      <w:pPr>
+        <w:ind w:left="5618" w:hanging="360"/>
+      </w:pPr>
+    </w:lvl>
+    <w:lvl w:ilvl="8" w:tplc="0410001B" w:tentative="1">
+      <w:start w:val="1"/>
+      <w:numFmt w:val="lowerRoman"/>
+      <w:lvlText w:val="%9."/>
+      <w:lvlJc w:val="right"/>
+      <w:pPr>
+        <w:ind w:left="6338" w:hanging="180"/>
+      </w:pPr>
+    </w:lvl>
+  </w:abstractNum>
+  <w:abstractNum w:abstractNumId="1" w15:restartNumberingAfterBreak="0">
     <w:nsid w:val="0F705E99"/>
     <w:multiLevelType w:val="hybridMultilevel"/>
     <w:tmpl w:val="DF3817A4"/>
@@ -5552,7 +5892,7 @@
       </w:pPr>
     </w:lvl>
   </w:abstractNum>
-  <w:abstractNum w:abstractNumId="1" w15:restartNumberingAfterBreak="0">
+  <w:abstractNum w:abstractNumId="2" w15:restartNumberingAfterBreak="0">
     <w:nsid w:val="4D7413BD"/>
     <w:multiLevelType w:val="hybridMultilevel"/>
     <w:tmpl w:val="21C26B76"/>
@@ -5665,7 +6005,7 @@
       </w:rPr>
     </w:lvl>
   </w:abstractNum>
-  <w:abstractNum w:abstractNumId="2" w15:restartNumberingAfterBreak="0">
+  <w:abstractNum w:abstractNumId="3" w15:restartNumberingAfterBreak="0">
     <w:nsid w:val="634345A8"/>
     <w:multiLevelType w:val="hybridMultilevel"/>
     <w:tmpl w:val="200840C4"/>
@@ -5751,7 +6091,7 @@
       </w:pPr>
     </w:lvl>
   </w:abstractNum>
-  <w:abstractNum w:abstractNumId="3" w15:restartNumberingAfterBreak="0">
+  <w:abstractNum w:abstractNumId="4" w15:restartNumberingAfterBreak="0">
     <w:nsid w:val="69F81BEF"/>
     <w:multiLevelType w:val="hybridMultilevel"/>
     <w:tmpl w:val="DF36C910"/>
@@ -5841,16 +6181,19 @@
     </w:lvl>
   </w:abstractNum>
   <w:num w:numId="1">
+    <w:abstractNumId w:val="2"/>
+  </w:num>
+  <w:num w:numId="2">
+    <w:abstractNumId w:val="3"/>
+  </w:num>
+  <w:num w:numId="3">
     <w:abstractNumId w:val="1"/>
   </w:num>
-  <w:num w:numId="2">
-    <w:abstractNumId w:val="2"/>
+  <w:num w:numId="4">
+    <w:abstractNumId w:val="4"/>
   </w:num>
-  <w:num w:numId="3">
+  <w:num w:numId="5">
     <w:abstractNumId w:val="0"/>
-  </w:num>
-  <w:num w:numId="4">
-    <w:abstractNumId w:val="3"/>
   </w:num>
 </w:numbering>
 </file>
@@ -7228,7 +7571,7 @@
 </file>
 
 <file path=customXml/itemProps1.xml><?xml version="1.0" encoding="utf-8"?>
-<ds:datastoreItem xmlns:ds="http://schemas.openxmlformats.org/officeDocument/2006/customXml" ds:itemID="{BF16D26B-25C7-4974-BF04-19A69FC22DF5}">
+<ds:datastoreItem xmlns:ds="http://schemas.openxmlformats.org/officeDocument/2006/customXml" ds:itemID="{2C72EBE9-FC43-42D7-9953-DBB7B488894E}">
   <ds:schemaRefs>
     <ds:schemaRef ds:uri="http://schemas.openxmlformats.org/officeDocument/2006/bibliography"/>
   </ds:schemaRefs>

</xml_diff>